<commit_message>
Update INXX_OSLO_Estudio e Implementación UARGFLOW.docx
</commit_message>
<xml_diff>
--- a/Templates/INXX_OSLO_Estudio e Implementación UARGFLOW.docx
+++ b/Templates/INXX_OSLO_Estudio e Implementación UARGFLOW.docx
@@ -333,7 +333,6 @@
           <w:szCs w:val="72"/>
         </w:rPr>
       </w:pPr>
-      <w:bookmarkStart w:id="0" w:name="_GoBack"/>
       <w:r>
         <w:rPr>
           <w:rFonts w:ascii="Cambria" w:hAnsi="Cambria"/>
@@ -353,8 +352,7 @@
           <w:szCs w:val="56"/>
         </w:rPr>
       </w:pPr>
-      <w:bookmarkStart w:id="1" w:name="_Hlk175751289"/>
-      <w:bookmarkEnd w:id="0"/>
+      <w:bookmarkStart w:id="0" w:name="_Hlk175751289"/>
       <w:r>
         <w:rPr>
           <w:rFonts w:ascii="Ink Free" w:hAnsi="Ink Free"/>
@@ -365,7 +363,7 @@
         <w:t>UARGflow</w:t>
       </w:r>
     </w:p>
-    <w:bookmarkEnd w:id="1"/>
+    <w:bookmarkEnd w:id="0"/>
     <w:p>
       <w:pPr>
         <w:pStyle w:val="Sinespaciado"/>
@@ -396,7 +394,7 @@
           <w:szCs w:val="52"/>
         </w:rPr>
       </w:pPr>
-      <w:bookmarkStart w:id="2" w:name="_Hlk175751343"/>
+      <w:bookmarkStart w:id="1" w:name="_Hlk175751343"/>
       <w:r>
         <w:rPr>
           <w:rFonts w:ascii="Verdana" w:eastAsia="Times New Roman" w:hAnsi="Verdana"/>
@@ -442,7 +440,7 @@
         <w:t xml:space="preserve"> – Oyarzo Malena</w:t>
       </w:r>
     </w:p>
-    <w:bookmarkEnd w:id="2"/>
+    <w:bookmarkEnd w:id="1"/>
     <w:p/>
     <w:p>
       <w:pPr>
@@ -679,227 +677,6 @@
       <w:pPr>
         <w:pStyle w:val="PSI-Comentario"/>
       </w:pPr>
-      <w:r>
-        <w:rPr>
-          <w:noProof/>
-          <w:lang w:val="en-US"/>
-        </w:rPr>
-        <w:lastRenderedPageBreak/>
-        <mc:AlternateContent>
-          <mc:Choice Requires="wps">
-            <w:drawing>
-              <wp:anchor distT="0" distB="0" distL="114300" distR="114300" simplePos="0" relativeHeight="251659264" behindDoc="0" locked="0" layoutInCell="1" allowOverlap="1" wp14:anchorId="5B786D31">
-                <wp:simplePos x="0" y="0"/>
-                <wp:positionH relativeFrom="margin">
-                  <wp:posOffset>3577590</wp:posOffset>
-                </wp:positionH>
-                <wp:positionV relativeFrom="margin">
-                  <wp:posOffset>67310</wp:posOffset>
-                </wp:positionV>
-                <wp:extent cx="2047875" cy="7336155"/>
-                <wp:effectExtent l="9525" t="13335" r="9525" b="13335"/>
-                <wp:wrapSquare wrapText="bothSides"/>
-                <wp:docPr id="16" name="Text Box 20"/>
-                <wp:cNvGraphicFramePr>
-                  <a:graphicFrameLocks xmlns:a="http://schemas.openxmlformats.org/drawingml/2006/main"/>
-                </wp:cNvGraphicFramePr>
-                <a:graphic xmlns:a="http://schemas.openxmlformats.org/drawingml/2006/main">
-                  <a:graphicData uri="http://schemas.microsoft.com/office/word/2010/wordprocessingShape">
-                    <wps:wsp>
-                      <wps:cNvSpPr txBox="1">
-                        <a:spLocks noChangeArrowheads="1"/>
-                      </wps:cNvSpPr>
-                      <wps:spPr bwMode="auto">
-                        <a:xfrm>
-                          <a:off x="0" y="0"/>
-                          <a:ext cx="2047875" cy="7336155"/>
-                        </a:xfrm>
-                        <a:prstGeom prst="rect">
-                          <a:avLst/>
-                        </a:prstGeom>
-                        <a:solidFill>
-                          <a:srgbClr val="FFFFFF"/>
-                        </a:solidFill>
-                        <a:ln w="9525">
-                          <a:solidFill>
-                            <a:srgbClr val="000000"/>
-                          </a:solidFill>
-                          <a:miter lim="800000"/>
-                          <a:headEnd/>
-                          <a:tailEnd/>
-                        </a:ln>
-                      </wps:spPr>
-                      <wps:txbx>
-                        <w:txbxContent>
-                          <w:p>
-                            <w:pPr>
-                              <w:pStyle w:val="PSI-Comentario"/>
-                            </w:pPr>
-                            <w:r>
-                              <w:t>El modelo de negocio es el documento que identifica, describe y analiza una oportunidad de negocio, examina su viabilidad técnica, económica y financiera, y desarrolla todos los procedimientos y estrategias necesarias para convertir la citada oportunidad en un proyecto concreto</w:t>
-                            </w:r>
-                          </w:p>
-                          <w:p>
-                            <w:pPr>
-                              <w:pStyle w:val="PSI-DescripcindelDocumentos"/>
-                              <w:rPr>
-                                <w:lang w:val="es-ES"/>
-                              </w:rPr>
-                            </w:pPr>
-                          </w:p>
-                        </w:txbxContent>
-                      </wps:txbx>
-                      <wps:bodyPr rot="0" vert="horz" wrap="square" lIns="91440" tIns="45720" rIns="91440" bIns="45720" anchor="t" anchorCtr="0" upright="1">
-                        <a:noAutofit/>
-                      </wps:bodyPr>
-                    </wps:wsp>
-                  </a:graphicData>
-                </a:graphic>
-                <wp14:sizeRelH relativeFrom="page">
-                  <wp14:pctWidth>0</wp14:pctWidth>
-                </wp14:sizeRelH>
-                <wp14:sizeRelV relativeFrom="page">
-                  <wp14:pctHeight>0</wp14:pctHeight>
-                </wp14:sizeRelV>
-              </wp:anchor>
-            </w:drawing>
-          </mc:Choice>
-          <mc:Fallback>
-            <w:pict>
-              <v:shapetype w14:anchorId="5B786D31" id="_x0000_t202" coordsize="21600,21600" o:spt="202" path="m,l,21600r21600,l21600,xe">
-                <v:stroke joinstyle="miter"/>
-                <v:path gradientshapeok="t" o:connecttype="rect"/>
-              </v:shapetype>
-              <v:shape id="Text Box 20" o:spid="_x0000_s1026" type="#_x0000_t202" style="position:absolute;left:0;text-align:left;margin-left:281.7pt;margin-top:5.3pt;width:161.25pt;height:577.65pt;z-index:251659264;visibility:visible;mso-wrap-style:square;mso-width-percent:0;mso-height-percent:0;mso-wrap-distance-left:9pt;mso-wrap-distance-top:0;mso-wrap-distance-right:9pt;mso-wrap-distance-bottom:0;mso-position-horizontal:absolute;mso-position-horizontal-relative:margin;mso-position-vertical:absolute;mso-position-vertical-relative:margin;mso-width-percent:0;mso-height-percent:0;mso-width-relative:page;mso-height-relative:page;v-text-anchor:top" o:gfxdata="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">
-                <v:textbox>
-                  <w:txbxContent>
-                    <w:p>
-                      <w:pPr>
-                        <w:pStyle w:val="PSI-Comentario"/>
-                      </w:pPr>
-                      <w:r>
-                        <w:t>El modelo de negocio es el documento que identifica, describe y analiza una oportunidad de negocio, examina su viabilidad técnica, económica y financiera, y desarrolla todos los procedimientos y estrategias necesarias para convertir la citada oportunidad en un proyecto concreto</w:t>
-                      </w:r>
-                    </w:p>
-                    <w:p>
-                      <w:pPr>
-                        <w:pStyle w:val="PSI-DescripcindelDocumentos"/>
-                        <w:rPr>
-                          <w:lang w:val="es-ES"/>
-                        </w:rPr>
-                      </w:pPr>
-                    </w:p>
-                  </w:txbxContent>
-                </v:textbox>
-                <w10:wrap type="square" anchorx="margin" anchory="margin"/>
-              </v:shape>
-            </w:pict>
-          </mc:Fallback>
-        </mc:AlternateContent>
-      </w:r>
-      <w:r>
-        <w:t xml:space="preserve"> </w:t>
-      </w:r>
-    </w:p>
-    <w:p>
-      <w:pPr>
-        <w:pStyle w:val="PSI-Comentario"/>
-      </w:pPr>
-      <w:r>
-        <w:rPr>
-          <w:noProof/>
-          <w:lang w:val="en-US"/>
-        </w:rPr>
-        <mc:AlternateContent>
-          <mc:Choice Requires="wps">
-            <w:drawing>
-              <wp:anchor distT="0" distB="0" distL="114300" distR="114300" simplePos="0" relativeHeight="251661312" behindDoc="1" locked="0" layoutInCell="1" allowOverlap="1" wp14:anchorId="3601C4B9">
-                <wp:simplePos x="0" y="0"/>
-                <wp:positionH relativeFrom="margin">
-                  <wp:posOffset>4009390</wp:posOffset>
-                </wp:positionH>
-                <wp:positionV relativeFrom="margin">
-                  <wp:posOffset>-968375</wp:posOffset>
-                </wp:positionV>
-                <wp:extent cx="2480945" cy="10730230"/>
-                <wp:effectExtent l="22225" t="25400" r="40005" b="45720"/>
-                <wp:wrapSquare wrapText="bothSides"/>
-                <wp:docPr id="15" name="Rectangle 17"/>
-                <wp:cNvGraphicFramePr>
-                  <a:graphicFrameLocks xmlns:a="http://schemas.openxmlformats.org/drawingml/2006/main"/>
-                </wp:cNvGraphicFramePr>
-                <a:graphic xmlns:a="http://schemas.openxmlformats.org/drawingml/2006/main">
-                  <a:graphicData uri="http://schemas.microsoft.com/office/word/2010/wordprocessingShape">
-                    <wps:wsp>
-                      <wps:cNvSpPr>
-                        <a:spLocks noChangeArrowheads="1"/>
-                      </wps:cNvSpPr>
-                      <wps:spPr bwMode="auto">
-                        <a:xfrm>
-                          <a:off x="0" y="0"/>
-                          <a:ext cx="2480945" cy="10730230"/>
-                        </a:xfrm>
-                        <a:prstGeom prst="rect">
-                          <a:avLst/>
-                        </a:prstGeom>
-                        <a:solidFill>
-                          <a:srgbClr val="ED7D31"/>
-                        </a:solidFill>
-                        <a:ln w="38100">
-                          <a:solidFill>
-                            <a:srgbClr val="F4B083"/>
-                          </a:solidFill>
-                          <a:miter lim="800000"/>
-                          <a:headEnd/>
-                          <a:tailEnd/>
-                        </a:ln>
-                        <a:effectLst>
-                          <a:outerShdw dist="28398" dir="3806097" algn="ctr" rotWithShape="0">
-                            <a:srgbClr val="823B0B">
-                              <a:alpha val="50000"/>
-                            </a:srgbClr>
-                          </a:outerShdw>
-                        </a:effectLst>
-                      </wps:spPr>
-                      <wps:bodyPr rot="0" vert="horz" wrap="square" lIns="91440" tIns="45720" rIns="91440" bIns="45720" anchor="t" anchorCtr="0" upright="1">
-                        <a:noAutofit/>
-                      </wps:bodyPr>
-                    </wps:wsp>
-                  </a:graphicData>
-                </a:graphic>
-                <wp14:sizeRelH relativeFrom="page">
-                  <wp14:pctWidth>0</wp14:pctWidth>
-                </wp14:sizeRelH>
-                <wp14:sizeRelV relativeFrom="page">
-                  <wp14:pctHeight>0</wp14:pctHeight>
-                </wp14:sizeRelV>
-              </wp:anchor>
-            </w:drawing>
-          </mc:Choice>
-          <mc:Fallback>
-            <w:pict>
-              <v:rect w14:anchorId="2F5EFD72" id="Rectangle 17" o:spid="_x0000_s1026" style="position:absolute;margin-left:315.7pt;margin-top:-76.25pt;width:195.35pt;height:844.9pt;z-index:-251655168;visibility:visible;mso-wrap-style:square;mso-width-percent:0;mso-height-percent:0;mso-wrap-distance-left:9pt;mso-wrap-distance-top:0;mso-wrap-distance-right:9pt;mso-wrap-distance-bottom:0;mso-position-horizontal:absolute;mso-position-horizontal-relative:margin;mso-position-vertical:absolute;mso-position-vertical-relative:margin;mso-width-percent:0;mso-height-percent:0;mso-width-relative:page;mso-height-relative:page;v-text-anchor:top" o:gfxdata="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" fillcolor="#ed7d31" strokecolor="#f4b083" strokeweight="3pt">
-                <v:shadow on="t" color="#823b0b" opacity=".5" offset="1pt"/>
-                <w10:wrap type="square" anchorx="margin" anchory="margin"/>
-              </v:rect>
-            </w:pict>
-          </mc:Fallback>
-        </mc:AlternateContent>
-      </w:r>
-    </w:p>
-    <w:p>
-      <w:pPr>
-        <w:pStyle w:val="PSI-Comentario"/>
-      </w:pPr>
-    </w:p>
-    <w:p/>
-    <w:p>
-      <w:pPr>
-        <w:ind w:left="0" w:firstLine="0"/>
-      </w:pPr>
-      <w:r>
-        <w:br w:type="page"/>
-      </w:r>
     </w:p>
     <w:p>
       <w:pPr>
@@ -909,7 +686,6 @@
         </w:tabs>
       </w:pPr>
       <w:r>
-        <w:lastRenderedPageBreak/>
         <w:t>Tabla de contenido</w:t>
       </w:r>
     </w:p>
@@ -1378,23 +1154,48 @@
       <w:pPr>
         <w:pStyle w:val="PSI-Ttulo1"/>
       </w:pPr>
-      <w:bookmarkStart w:id="3" w:name="_Toc228449306"/>
-      <w:bookmarkStart w:id="4" w:name="_Toc234401294"/>
-      <w:bookmarkStart w:id="5" w:name="_Toc234647510"/>
-      <w:bookmarkStart w:id="6" w:name="_Toc234655066"/>
+      <w:bookmarkStart w:id="2" w:name="_Toc228449306"/>
+      <w:bookmarkStart w:id="3" w:name="_Toc234401294"/>
+      <w:bookmarkStart w:id="4" w:name="_Toc234647510"/>
+      <w:bookmarkStart w:id="5" w:name="_Toc234655066"/>
     </w:p>
     <w:p>
       <w:pPr>
         <w:pStyle w:val="PSI-Ttulo1"/>
       </w:pPr>
-      <w:bookmarkStart w:id="7" w:name="_Toc176196637"/>
+      <w:bookmarkStart w:id="6" w:name="_Toc176196637"/>
       <w:r>
         <w:t>Introducción</w:t>
       </w:r>
+      <w:bookmarkEnd w:id="2"/>
       <w:bookmarkEnd w:id="3"/>
       <w:bookmarkEnd w:id="4"/>
       <w:bookmarkEnd w:id="5"/>
       <w:bookmarkEnd w:id="6"/>
+    </w:p>
+    <w:p>
+      <w:pPr>
+        <w:pStyle w:val="PSI-Comentario"/>
+      </w:pPr>
+      <w:r>
+        <w:t>Este documento pretende describir el funcionamiento e implementación del Framework UARGflow, el cual servirá como Base para el desarrollo de futuras aplicaciones que se utilizaran en la UARG.</w:t>
+      </w:r>
+    </w:p>
+    <w:p>
+      <w:pPr>
+        <w:rPr>
+          <w:lang w:val="es-AR"/>
+        </w:rPr>
+      </w:pPr>
+    </w:p>
+    <w:p>
+      <w:pPr>
+        <w:pStyle w:val="PSI-Ttulo1"/>
+      </w:pPr>
+      <w:bookmarkStart w:id="7" w:name="_Toc176196638"/>
+      <w:r>
+        <w:t>Estudio</w:t>
+      </w:r>
       <w:bookmarkEnd w:id="7"/>
     </w:p>
     <w:p>
@@ -1402,57 +1203,32 @@
         <w:pStyle w:val="PSI-Comentario"/>
       </w:pPr>
       <w:r>
-        <w:t>Este documento pretende describir el funcionamiento e implementación del Framework UARGflow, el cual servirá como Base para el desarrollo de futuras aplicaciones que se utilizaran en la UARG.</w:t>
-      </w:r>
-    </w:p>
-    <w:p>
-      <w:pPr>
-        <w:rPr>
-          <w:lang w:val="es-AR"/>
-        </w:rPr>
-      </w:pPr>
-    </w:p>
-    <w:p>
-      <w:pPr>
-        <w:pStyle w:val="PSI-Ttulo1"/>
-      </w:pPr>
-      <w:bookmarkStart w:id="8" w:name="_Toc176196638"/>
-      <w:r>
-        <w:t>Estudio</w:t>
+        <w:t xml:space="preserve">El framework UARGflow permite el ingreso de usuarios al sistema mediante el uso de la API de </w:t>
+      </w:r>
+      <w:r>
+        <w:t>Inicio de Sesión</w:t>
+      </w:r>
+      <w:r>
+        <w:t xml:space="preserve"> de Google. Esto permite que solo los usuarios podrán ingresar con un mail de Google o un mail que utilice dicha plataforma, como por ejemplo los mails corporativos.</w:t>
+      </w:r>
+    </w:p>
+    <w:p>
+      <w:pPr>
+        <w:pStyle w:val="PSI-Comentario"/>
+      </w:pPr>
+    </w:p>
+    <w:p>
+      <w:pPr>
+        <w:pStyle w:val="PSI-Ttulo3"/>
+      </w:pPr>
+      <w:bookmarkStart w:id="8" w:name="_Toc176196639"/>
+      <w:r>
+        <w:t>Análisis</w:t>
+      </w:r>
+      <w:r>
+        <w:t xml:space="preserve"> de uso</w:t>
       </w:r>
       <w:bookmarkEnd w:id="8"/>
-    </w:p>
-    <w:p>
-      <w:pPr>
-        <w:pStyle w:val="PSI-Comentario"/>
-      </w:pPr>
-      <w:r>
-        <w:t xml:space="preserve">El framework UARGflow permite el ingreso de usuarios al sistema mediante el uso de la API de </w:t>
-      </w:r>
-      <w:r>
-        <w:t>Inicio de Sesión</w:t>
-      </w:r>
-      <w:r>
-        <w:t xml:space="preserve"> de Google. Esto permite que solo los usuarios podrán ingresar con un mail de Google o un mail que utilice dicha plataforma, como por ejemplo los mails corporativos.</w:t>
-      </w:r>
-    </w:p>
-    <w:p>
-      <w:pPr>
-        <w:pStyle w:val="PSI-Comentario"/>
-      </w:pPr>
-    </w:p>
-    <w:p>
-      <w:pPr>
-        <w:pStyle w:val="PSI-Ttulo3"/>
-      </w:pPr>
-      <w:bookmarkStart w:id="9" w:name="_Toc176196639"/>
-      <w:r>
-        <w:t>Análisis</w:t>
-      </w:r>
-      <w:r>
-        <w:t xml:space="preserve"> de uso</w:t>
-      </w:r>
-      <w:bookmarkEnd w:id="9"/>
     </w:p>
     <w:p>
       <w:pPr>
@@ -1673,7 +1449,15 @@
         <w:t xml:space="preserve">Usuario: Permite que el usuario </w:t>
       </w:r>
       <w:r>
-        <w:t>que se ha logueado</w:t>
+        <w:t xml:space="preserve">que </w:t>
+      </w:r>
+      <w:r>
+        <w:t>ha iniciado sesió</w:t>
+      </w:r>
+      <w:bookmarkStart w:id="9" w:name="_GoBack"/>
+      <w:bookmarkEnd w:id="9"/>
+      <w:r>
+        <w:t>n</w:t>
       </w:r>
       <w:r>
         <w:t xml:space="preserve"> pueda dar de alta, modificar o eliminar usuarios.</w:t>
@@ -2412,61 +2196,6 @@
           <w:noProof/>
         </w:rPr>
       </w:pPr>
-      <w:r>
-        <w:rPr>
-          <w:noProof/>
-          <w:lang w:val="en-US"/>
-        </w:rPr>
-        <w:lastRenderedPageBreak/>
-        <w:drawing>
-          <wp:inline distT="0" distB="0" distL="0" distR="0">
-            <wp:extent cx="5400675" cy="4086225"/>
-            <wp:effectExtent l="0" t="0" r="0" b="0"/>
-            <wp:docPr id="21" name="Imagen 1"/>
-            <wp:cNvGraphicFramePr>
-              <a:graphicFrameLocks xmlns:a="http://schemas.openxmlformats.org/drawingml/2006/main" noChangeAspect="1"/>
-            </wp:cNvGraphicFramePr>
-            <a:graphic xmlns:a="http://schemas.openxmlformats.org/drawingml/2006/main">
-              <a:graphicData uri="http://schemas.openxmlformats.org/drawingml/2006/picture">
-                <pic:pic xmlns:pic="http://schemas.openxmlformats.org/drawingml/2006/picture">
-                  <pic:nvPicPr>
-                    <pic:cNvPr id="0" name="Imagen 1"/>
-                    <pic:cNvPicPr>
-                      <a:picLocks noChangeAspect="1" noChangeArrowheads="1"/>
-                    </pic:cNvPicPr>
-                  </pic:nvPicPr>
-                  <pic:blipFill>
-                    <a:blip r:embed="rId18">
-                      <a:extLst>
-                        <a:ext uri="{28A0092B-C50C-407E-A947-70E740481C1C}">
-                          <a14:useLocalDpi xmlns:a14="http://schemas.microsoft.com/office/drawing/2010/main" val="0"/>
-                        </a:ext>
-                      </a:extLst>
-                    </a:blip>
-                    <a:srcRect/>
-                    <a:stretch>
-                      <a:fillRect/>
-                    </a:stretch>
-                  </pic:blipFill>
-                  <pic:spPr bwMode="auto">
-                    <a:xfrm>
-                      <a:off x="0" y="0"/>
-                      <a:ext cx="5400675" cy="4086225"/>
-                    </a:xfrm>
-                    <a:prstGeom prst="rect">
-                      <a:avLst/>
-                    </a:prstGeom>
-                    <a:noFill/>
-                    <a:ln>
-                      <a:noFill/>
-                    </a:ln>
-                  </pic:spPr>
-                </pic:pic>
-              </a:graphicData>
-            </a:graphic>
-          </wp:inline>
-        </w:drawing>
-      </w:r>
     </w:p>
     <w:p>
       <w:pPr>
@@ -2507,7 +2236,7 @@
                     </pic:cNvPicPr>
                   </pic:nvPicPr>
                   <pic:blipFill>
-                    <a:blip r:embed="rId19">
+                    <a:blip r:embed="rId18">
                       <a:extLst>
                         <a:ext uri="{28A0092B-C50C-407E-A947-70E740481C1C}">
                           <a14:useLocalDpi xmlns:a14="http://schemas.microsoft.com/office/drawing/2010/main" val="0"/>
@@ -2560,19 +2289,25 @@
         <w:pStyle w:val="PSI-Ttulo4"/>
       </w:pPr>
       <w:r>
+        <w:t>Li</w:t>
+      </w:r>
+      <w:r>
+        <w:t>b</w:t>
+      </w:r>
+    </w:p>
+    <w:p>
+      <w:pPr>
+        <w:pStyle w:val="PSI-Comentario"/>
+      </w:pPr>
+      <w:r>
+        <w:t>Dentro de la</w:t>
+      </w:r>
+      <w:r>
+        <w:t xml:space="preserve"> carpeta LIB, encontraremos las carpetas bootstrap-4.1.1-dist correspondiente al framework multiplataforma de código abierto para diseño de sitios, la carpeta img que contiene </w:t>
+      </w:r>
+      <w:r>
         <w:lastRenderedPageBreak/>
-        <w:t>LIb</w:t>
-      </w:r>
-    </w:p>
-    <w:p>
-      <w:pPr>
-        <w:pStyle w:val="PSI-Comentario"/>
-      </w:pPr>
-      <w:r>
-        <w:t>Dentro de la</w:t>
-      </w:r>
-      <w:r>
-        <w:t xml:space="preserve"> carpeta LIB, encontraremos las carpetas bootstrap-4.1.1-dist correspondiente al framework multiplataforma de código abierto para diseño de sitios, la carpeta img que contiene los archivos PNG de la imagen de la universidad, la carpeta JQuery, que contiene las librerías de Jquery necesarias para el funcionamiento del sistema, y la carpeta open-iconic-master que es una librería de </w:t>
+        <w:t xml:space="preserve">los archivos PNG de la imagen de la universidad, la carpeta JQuery, que contiene las librerías de Jquery necesarias para el funcionamiento del sistema, y la carpeta open-iconic-master que es una librería de </w:t>
       </w:r>
       <w:r>
         <w:t>Iconos.</w:t>
@@ -2762,7 +2497,13 @@
         </w:numPr>
       </w:pPr>
       <w:r>
-        <w:t>MySL 8.0</w:t>
+        <w:t>MyS</w:t>
+      </w:r>
+      <w:r>
+        <w:t>Q</w:t>
+      </w:r>
+      <w:r>
+        <w:t>L 8.0</w:t>
       </w:r>
     </w:p>
     <w:p>
@@ -2774,58 +2515,58 @@
         </w:numPr>
       </w:pPr>
       <w:r>
+        <w:t>PHP versión 8.0</w:t>
+      </w:r>
+    </w:p>
+    <w:p>
+      <w:pPr>
+        <w:pStyle w:val="PSI-ComentarioVieta"/>
+      </w:pPr>
+    </w:p>
+    <w:p>
+      <w:pPr>
+        <w:pStyle w:val="PSI-ComentarioVieta"/>
+      </w:pPr>
+      <w:r>
+        <w:t>Una vez instalados los softwares mencionados se procedió a la creación del esquema de base de datos, mediante la utilización del archivo uargflowBdUsuarios.sql provisto.</w:t>
+      </w:r>
+    </w:p>
+    <w:p>
+      <w:pPr>
+        <w:pStyle w:val="PSI-ComentarioVieta"/>
+      </w:pPr>
+      <w:r>
         <w:lastRenderedPageBreak/>
-        <w:t>PHP versión 8.0</w:t>
+        <w:t>Posteriormente, se ha realizado un update sobre la tabla Usuario:</w:t>
+      </w:r>
+      <w:r>
+        <w:br/>
+      </w:r>
+      <w:r>
+        <w:t>update usuario set nombre = 'Eduardo' ,email = 'slyeduardo@gmail.com'</w:t>
+      </w:r>
+      <w:r>
+        <w:t xml:space="preserve"> where id = 23</w:t>
+      </w:r>
+      <w:r>
+        <w:t>;</w:t>
       </w:r>
     </w:p>
     <w:p>
       <w:pPr>
         <w:pStyle w:val="PSI-ComentarioVieta"/>
       </w:pPr>
+      <w:r>
+        <w:t xml:space="preserve">Con el fin de </w:t>
+      </w:r>
+      <w:r>
+        <w:t>acceder al usuario Administrador y poder comenzar a operar.</w:t>
+      </w:r>
     </w:p>
     <w:p>
       <w:pPr>
         <w:pStyle w:val="PSI-ComentarioVieta"/>
       </w:pPr>
-      <w:r>
-        <w:t>Una vez instalados los softwares mencionados se procedió a la creación del esquema de base de datos, mediante la utilización del archivo uargflowBdUsuarios.sql provisto.</w:t>
-      </w:r>
-    </w:p>
-    <w:p>
-      <w:pPr>
-        <w:pStyle w:val="PSI-ComentarioVieta"/>
-      </w:pPr>
-      <w:r>
-        <w:t>Posteriormente, se ha realizado un update sobre la tabla Usuario:</w:t>
-      </w:r>
-      <w:r>
-        <w:br/>
-      </w:r>
-      <w:r>
-        <w:t>update usuario set nombre = 'Eduardo' ,email = 'slyeduardo@gmail.com'</w:t>
-      </w:r>
-      <w:r>
-        <w:t xml:space="preserve"> where id = 23</w:t>
-      </w:r>
-      <w:r>
-        <w:t>;</w:t>
-      </w:r>
-    </w:p>
-    <w:p>
-      <w:pPr>
-        <w:pStyle w:val="PSI-ComentarioVieta"/>
-      </w:pPr>
-      <w:r>
-        <w:t xml:space="preserve">Con el fin de </w:t>
-      </w:r>
-      <w:r>
-        <w:t>acceder al usuario Administrador y poder comenzar a operar.</w:t>
-      </w:r>
-    </w:p>
-    <w:p>
-      <w:pPr>
-        <w:pStyle w:val="PSI-ComentarioVieta"/>
-      </w:pPr>
     </w:p>
     <w:p>
       <w:pPr>
@@ -2859,8 +2600,8 @@
       </w:pPr>
     </w:p>
     <w:sectPr>
-      <w:headerReference w:type="default" r:id="rId20"/>
-      <w:footerReference w:type="default" r:id="rId21"/>
+      <w:headerReference w:type="default" r:id="rId19"/>
+      <w:footerReference w:type="default" r:id="rId20"/>
       <w:pgSz w:w="11906" w:h="16838"/>
       <w:pgMar w:top="1535" w:right="1701" w:bottom="1417" w:left="1701" w:header="567" w:footer="572" w:gutter="0"/>
       <w:cols w:space="708"/>
@@ -3107,7 +2848,7 @@
         <w:rFonts w:ascii="Cambria" w:hAnsi="Cambria" w:cs="Cambria"/>
         <w:noProof/>
       </w:rPr>
-      <w:t>2</w:t>
+      <w:t>3</w:t>
     </w:r>
     <w:r>
       <w:rPr>
@@ -3144,7 +2885,7 @@
         <w:rFonts w:ascii="Cambria" w:hAnsi="Cambria" w:cs="Cambria"/>
         <w:noProof/>
       </w:rPr>
-      <w:t>12</w:t>
+      <w:t>10</w:t>
     </w:r>
     <w:r>
       <w:rPr>
@@ -6936,7 +6677,7 @@
 </file>
 
 <file path=customXml/itemProps2.xml><?xml version="1.0" encoding="utf-8"?>
-<ds:datastoreItem xmlns:ds="http://schemas.openxmlformats.org/officeDocument/2006/customXml" ds:itemID="{FEE60FB0-3870-42E1-95A4-02756B3A590E}">
+<ds:datastoreItem xmlns:ds="http://schemas.openxmlformats.org/officeDocument/2006/customXml" ds:itemID="{69109AB7-27A7-499D-B12A-BD116DD6E13F}">
   <ds:schemaRefs>
     <ds:schemaRef ds:uri="http://schemas.openxmlformats.org/officeDocument/2006/bibliography"/>
   </ds:schemaRefs>

</xml_diff>

<commit_message>
Documentacion - Correcciones de ortografía
Se realizan correcciones de ortografía en templates
</commit_message>
<xml_diff>
--- a/Templates/INXX_OSLO_Estudio e Implementación UARGFLOW.docx
+++ b/Templates/INXX_OSLO_Estudio e Implementación UARGFLOW.docx
@@ -1,6 +1,6 @@
 
 <file path=word/document.xml><?xml version="1.0" encoding="utf-8"?>
-<w:document xmlns:wpc="http://schemas.microsoft.com/office/word/2010/wordprocessingCanvas" xmlns:cx="http://schemas.microsoft.com/office/drawing/2014/chartex" xmlns:mc="http://schemas.openxmlformats.org/markup-compatibility/2006" xmlns:o="urn:schemas-microsoft-com:office:office" xmlns:r="http://schemas.openxmlformats.org/officeDocument/2006/relationships" xmlns:m="http://schemas.openxmlformats.org/officeDocument/2006/math" xmlns:v="urn:schemas-microsoft-com:vml" xmlns:wp14="http://schemas.microsoft.com/office/word/2010/wordprocessingDrawing" xmlns:wp="http://schemas.openxmlformats.org/drawingml/2006/wordprocessingDrawing" xmlns:w10="urn:schemas-microsoft-com:office:word" xmlns:w="http://schemas.openxmlformats.org/wordprocessingml/2006/main" xmlns:w14="http://schemas.microsoft.com/office/word/2010/wordml" xmlns:w15="http://schemas.microsoft.com/office/word/2012/wordml" xmlns:w16se="http://schemas.microsoft.com/office/word/2015/wordml/symex" xmlns:wpg="http://schemas.microsoft.com/office/word/2010/wordprocessingGroup" xmlns:wpi="http://schemas.microsoft.com/office/word/2010/wordprocessingInk" xmlns:wne="http://schemas.microsoft.com/office/word/2006/wordml" xmlns:wps="http://schemas.microsoft.com/office/word/2010/wordprocessingShape" mc:Ignorable="w14 w15 w16se wp14">
+<w:document xmlns:ve="http://schemas.openxmlformats.org/markup-compatibility/2006" xmlns:o="urn:schemas-microsoft-com:office:office" xmlns:r="http://schemas.openxmlformats.org/officeDocument/2006/relationships" xmlns:m="http://schemas.openxmlformats.org/officeDocument/2006/math" xmlns:v="urn:schemas-microsoft-com:vml" xmlns:wp="http://schemas.openxmlformats.org/drawingml/2006/wordprocessingDrawing" xmlns:w10="urn:schemas-microsoft-com:office:word" xmlns:w="http://schemas.openxmlformats.org/wordprocessingml/2006/main" xmlns:wne="http://schemas.microsoft.com/office/word/2006/wordml">
   <w:body>
     <w:p>
       <w:pPr>
@@ -36,292 +36,44 @@
           <w:noProof/>
           <w:lang w:val="en-US"/>
         </w:rPr>
-        <mc:AlternateContent>
-          <mc:Choice Requires="wps">
-            <w:drawing>
-              <wp:anchor distT="0" distB="0" distL="114300" distR="114300" simplePos="0" relativeHeight="251656192" behindDoc="0" locked="0" layoutInCell="0" allowOverlap="1" wp14:anchorId="02594BC8">
-                <wp:simplePos x="0" y="0"/>
-                <wp:positionH relativeFrom="page">
-                  <wp:align>center</wp:align>
-                </wp:positionH>
-                <wp:positionV relativeFrom="page">
-                  <wp:align>bottom</wp:align>
-                </wp:positionV>
-                <wp:extent cx="7922260" cy="855345"/>
-                <wp:effectExtent l="6985" t="13335" r="5080" b="7620"/>
-                <wp:wrapNone/>
-                <wp:docPr id="22" name="Rectangle 6"/>
-                <wp:cNvGraphicFramePr>
-                  <a:graphicFrameLocks xmlns:a="http://schemas.openxmlformats.org/drawingml/2006/main"/>
-                </wp:cNvGraphicFramePr>
-                <a:graphic xmlns:a="http://schemas.openxmlformats.org/drawingml/2006/main">
-                  <a:graphicData uri="http://schemas.microsoft.com/office/word/2010/wordprocessingShape">
-                    <wps:wsp>
-                      <wps:cNvSpPr>
-                        <a:spLocks noChangeArrowheads="1"/>
-                      </wps:cNvSpPr>
-                      <wps:spPr bwMode="auto">
-                        <a:xfrm>
-                          <a:off x="0" y="0"/>
-                          <a:ext cx="7922260" cy="855345"/>
-                        </a:xfrm>
-                        <a:prstGeom prst="rect">
-                          <a:avLst/>
-                        </a:prstGeom>
-                        <a:solidFill>
-                          <a:srgbClr val="ED7D31"/>
-                        </a:solidFill>
-                        <a:ln w="9525">
-                          <a:solidFill>
-                            <a:srgbClr val="F4B083"/>
-                          </a:solidFill>
-                          <a:miter lim="800000"/>
-                          <a:headEnd/>
-                          <a:tailEnd/>
-                        </a:ln>
-                      </wps:spPr>
-                      <wps:bodyPr rot="0" vert="horz" wrap="square" lIns="91440" tIns="45720" rIns="91440" bIns="45720" anchor="t" anchorCtr="0" upright="1">
-                        <a:noAutofit/>
-                      </wps:bodyPr>
-                    </wps:wsp>
-                  </a:graphicData>
-                </a:graphic>
-                <wp14:sizeRelH relativeFrom="page">
-                  <wp14:pctWidth>105000</wp14:pctWidth>
-                </wp14:sizeRelH>
-                <wp14:sizeRelV relativeFrom="topMargin">
-                  <wp14:pctHeight>90000</wp14:pctHeight>
-                </wp14:sizeRelV>
-              </wp:anchor>
-            </w:drawing>
-          </mc:Choice>
-          <mc:Fallback>
-            <w:pict>
-              <v:rect w14:anchorId="092A054E" id="Rectangle 6" o:spid="_x0000_s1026" style="position:absolute;margin-left:0;margin-top:0;width:623.8pt;height:67.35pt;z-index:251656192;visibility:visible;mso-wrap-style:square;mso-width-percent:1050;mso-height-percent:900;mso-wrap-distance-left:9pt;mso-wrap-distance-top:0;mso-wrap-distance-right:9pt;mso-wrap-distance-bottom:0;mso-position-horizontal:center;mso-position-horizontal-relative:page;mso-position-vertical:bottom;mso-position-vertical-relative:page;mso-width-percent:1050;mso-height-percent:900;mso-width-relative:page;mso-height-relative:top-margin-area;v-text-anchor:top" o:gfxdata="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" o:allowincell="f" fillcolor="#ed7d31" strokecolor="#f4b083">
-                <w10:wrap anchorx="page" anchory="page"/>
-              </v:rect>
-            </w:pict>
-          </mc:Fallback>
-        </mc:AlternateContent>
+        <w:pict>
+          <v:rect id="Rectangle 6" o:spid="_x0000_s1026" style="position:absolute;margin-left:0;margin-top:0;width:623.8pt;height:67.35pt;z-index:251656192;visibility:visible;mso-width-percent:1050;mso-height-percent:900;mso-position-horizontal:center;mso-position-horizontal-relative:page;mso-position-vertical:bottom;mso-position-vertical-relative:page;mso-width-percent:1050;mso-height-percent:900;mso-height-relative:top-margin-area" o:gfxdata="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" o:allowincell="f" fillcolor="#ed7d31" strokecolor="#f4b083">
+            <w10:wrap anchorx="page" anchory="page"/>
+          </v:rect>
+        </w:pict>
       </w:r>
       <w:r>
         <w:rPr>
           <w:noProof/>
           <w:lang w:val="en-US"/>
         </w:rPr>
-        <mc:AlternateContent>
-          <mc:Choice Requires="wps">
-            <w:drawing>
-              <wp:anchor distT="0" distB="0" distL="114300" distR="114300" simplePos="0" relativeHeight="251654144" behindDoc="0" locked="0" layoutInCell="0" allowOverlap="1" wp14:anchorId="36BCDB8C">
-                <wp:simplePos x="0" y="0"/>
-                <wp:positionH relativeFrom="page">
-                  <wp:posOffset>494665</wp:posOffset>
-                </wp:positionH>
-                <wp:positionV relativeFrom="page">
-                  <wp:posOffset>-262255</wp:posOffset>
-                </wp:positionV>
-                <wp:extent cx="90805" cy="11205845"/>
-                <wp:effectExtent l="5080" t="12065" r="8890" b="12065"/>
-                <wp:wrapNone/>
-                <wp:docPr id="19" name="Rectangle 9"/>
-                <wp:cNvGraphicFramePr>
-                  <a:graphicFrameLocks xmlns:a="http://schemas.openxmlformats.org/drawingml/2006/main"/>
-                </wp:cNvGraphicFramePr>
-                <a:graphic xmlns:a="http://schemas.openxmlformats.org/drawingml/2006/main">
-                  <a:graphicData uri="http://schemas.microsoft.com/office/word/2010/wordprocessingShape">
-                    <wps:wsp>
-                      <wps:cNvSpPr>
-                        <a:spLocks noChangeArrowheads="1"/>
-                      </wps:cNvSpPr>
-                      <wps:spPr bwMode="auto">
-                        <a:xfrm>
-                          <a:off x="0" y="0"/>
-                          <a:ext cx="90805" cy="11205845"/>
-                        </a:xfrm>
-                        <a:prstGeom prst="rect">
-                          <a:avLst/>
-                        </a:prstGeom>
-                        <a:solidFill>
-                          <a:srgbClr val="FFFFFF"/>
-                        </a:solidFill>
-                        <a:ln w="9525">
-                          <a:solidFill>
-                            <a:srgbClr val="ED7D31"/>
-                          </a:solidFill>
-                          <a:miter lim="800000"/>
-                          <a:headEnd/>
-                          <a:tailEnd/>
-                        </a:ln>
-                      </wps:spPr>
-                      <wps:bodyPr rot="0" vert="horz" wrap="square" lIns="91440" tIns="45720" rIns="91440" bIns="45720" anchor="t" anchorCtr="0" upright="1">
-                        <a:noAutofit/>
-                      </wps:bodyPr>
-                    </wps:wsp>
-                  </a:graphicData>
-                </a:graphic>
-                <wp14:sizeRelH relativeFrom="page">
-                  <wp14:pctWidth>0</wp14:pctWidth>
-                </wp14:sizeRelH>
-                <wp14:sizeRelV relativeFrom="page">
-                  <wp14:pctHeight>105000</wp14:pctHeight>
-                </wp14:sizeRelV>
-              </wp:anchor>
-            </w:drawing>
-          </mc:Choice>
-          <mc:Fallback>
-            <w:pict>
-              <v:rect w14:anchorId="25AFBCA4" id="Rectangle 9" o:spid="_x0000_s1026" style="position:absolute;margin-left:38.95pt;margin-top:-20.65pt;width:7.15pt;height:882.35pt;z-index:251654144;visibility:visible;mso-wrap-style:square;mso-width-percent:0;mso-height-percent:1050;mso-wrap-distance-left:9pt;mso-wrap-distance-top:0;mso-wrap-distance-right:9pt;mso-wrap-distance-bottom:0;mso-position-horizontal:absolute;mso-position-horizontal-relative:page;mso-position-vertical:absolute;mso-position-vertical-relative:page;mso-width-percent:0;mso-height-percent:1050;mso-width-relative:page;mso-height-relative:page;v-text-anchor:top" o:gfxdata="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" o:allowincell="f" strokecolor="#ed7d31">
-                <w10:wrap anchorx="page" anchory="page"/>
-              </v:rect>
-            </w:pict>
-          </mc:Fallback>
-        </mc:AlternateContent>
+        <w:pict>
+          <v:rect id="Rectangle 9" o:spid="_x0000_s1029" style="position:absolute;margin-left:38.95pt;margin-top:-20.65pt;width:7.15pt;height:882.35pt;z-index:251654144;visibility:visible;mso-height-percent:1050;mso-position-horizontal-relative:page;mso-position-vertical-relative:page;mso-height-percent:1050" o:gfxdata="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" o:allowincell="f" strokecolor="#ed7d31">
+            <w10:wrap anchorx="page" anchory="page"/>
+          </v:rect>
+        </w:pict>
       </w:r>
       <w:r>
         <w:rPr>
           <w:noProof/>
           <w:lang w:val="en-US"/>
         </w:rPr>
-        <mc:AlternateContent>
-          <mc:Choice Requires="wps">
-            <w:drawing>
-              <wp:anchor distT="0" distB="0" distL="114300" distR="114300" simplePos="0" relativeHeight="251655168" behindDoc="0" locked="0" layoutInCell="0" allowOverlap="1" wp14:anchorId="063F63EE">
-                <wp:simplePos x="0" y="0"/>
-                <wp:positionH relativeFrom="page">
-                  <wp:posOffset>6974840</wp:posOffset>
-                </wp:positionH>
-                <wp:positionV relativeFrom="page">
-                  <wp:posOffset>-262255</wp:posOffset>
-                </wp:positionV>
-                <wp:extent cx="90805" cy="11205845"/>
-                <wp:effectExtent l="8255" t="12065" r="5715" b="12065"/>
-                <wp:wrapNone/>
-                <wp:docPr id="18" name="Rectangle 8"/>
-                <wp:cNvGraphicFramePr>
-                  <a:graphicFrameLocks xmlns:a="http://schemas.openxmlformats.org/drawingml/2006/main"/>
-                </wp:cNvGraphicFramePr>
-                <a:graphic xmlns:a="http://schemas.openxmlformats.org/drawingml/2006/main">
-                  <a:graphicData uri="http://schemas.microsoft.com/office/word/2010/wordprocessingShape">
-                    <wps:wsp>
-                      <wps:cNvSpPr>
-                        <a:spLocks noChangeArrowheads="1"/>
-                      </wps:cNvSpPr>
-                      <wps:spPr bwMode="auto">
-                        <a:xfrm>
-                          <a:off x="0" y="0"/>
-                          <a:ext cx="90805" cy="11205845"/>
-                        </a:xfrm>
-                        <a:prstGeom prst="rect">
-                          <a:avLst/>
-                        </a:prstGeom>
-                        <a:solidFill>
-                          <a:srgbClr val="FFFFFF"/>
-                        </a:solidFill>
-                        <a:ln w="9525">
-                          <a:solidFill>
-                            <a:srgbClr val="ED7D31"/>
-                          </a:solidFill>
-                          <a:miter lim="800000"/>
-                          <a:headEnd/>
-                          <a:tailEnd/>
-                        </a:ln>
-                      </wps:spPr>
-                      <wps:bodyPr rot="0" vert="horz" wrap="square" lIns="91440" tIns="45720" rIns="91440" bIns="45720" anchor="t" anchorCtr="0" upright="1">
-                        <a:noAutofit/>
-                      </wps:bodyPr>
-                    </wps:wsp>
-                  </a:graphicData>
-                </a:graphic>
-                <wp14:sizeRelH relativeFrom="page">
-                  <wp14:pctWidth>0</wp14:pctWidth>
-                </wp14:sizeRelH>
-                <wp14:sizeRelV relativeFrom="page">
-                  <wp14:pctHeight>105000</wp14:pctHeight>
-                </wp14:sizeRelV>
-              </wp:anchor>
-            </w:drawing>
-          </mc:Choice>
-          <mc:Fallback>
-            <w:pict>
-              <v:rect w14:anchorId="6BB608E8" id="Rectangle 8" o:spid="_x0000_s1026" style="position:absolute;margin-left:549.2pt;margin-top:-20.65pt;width:7.15pt;height:882.35pt;z-index:251655168;visibility:visible;mso-wrap-style:square;mso-width-percent:0;mso-height-percent:1050;mso-wrap-distance-left:9pt;mso-wrap-distance-top:0;mso-wrap-distance-right:9pt;mso-wrap-distance-bottom:0;mso-position-horizontal:absolute;mso-position-horizontal-relative:page;mso-position-vertical:absolute;mso-position-vertical-relative:page;mso-width-percent:0;mso-height-percent:1050;mso-width-relative:page;mso-height-relative:page;v-text-anchor:top" o:gfxdata="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" o:allowincell="f" strokecolor="#ed7d31">
-                <w10:wrap anchorx="page" anchory="page"/>
-              </v:rect>
-            </w:pict>
-          </mc:Fallback>
-        </mc:AlternateContent>
+        <w:pict>
+          <v:rect id="Rectangle 8" o:spid="_x0000_s1028" style="position:absolute;margin-left:549.2pt;margin-top:-20.65pt;width:7.15pt;height:882.35pt;z-index:251655168;visibility:visible;mso-height-percent:1050;mso-position-horizontal-relative:page;mso-position-vertical-relative:page;mso-height-percent:1050" o:gfxdata="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" o:allowincell="f" strokecolor="#ed7d31">
+            <w10:wrap anchorx="page" anchory="page"/>
+          </v:rect>
+        </w:pict>
       </w:r>
       <w:r>
         <w:rPr>
           <w:noProof/>
           <w:lang w:val="en-US"/>
         </w:rPr>
-        <mc:AlternateContent>
-          <mc:Choice Requires="wps">
-            <w:drawing>
-              <wp:anchor distT="0" distB="0" distL="114300" distR="114300" simplePos="0" relativeHeight="251657216" behindDoc="0" locked="0" layoutInCell="0" allowOverlap="1" wp14:anchorId="48E95250">
-                <wp:simplePos x="0" y="0"/>
-                <wp:positionH relativeFrom="page">
-                  <wp:posOffset>-183515</wp:posOffset>
-                </wp:positionH>
-                <wp:positionV relativeFrom="page">
-                  <wp:posOffset>5080</wp:posOffset>
-                </wp:positionV>
-                <wp:extent cx="7911465" cy="855345"/>
-                <wp:effectExtent l="10795" t="6985" r="12065" b="13970"/>
-                <wp:wrapNone/>
-                <wp:docPr id="17" name="Rectangle 7"/>
-                <wp:cNvGraphicFramePr>
-                  <a:graphicFrameLocks xmlns:a="http://schemas.openxmlformats.org/drawingml/2006/main"/>
-                </wp:cNvGraphicFramePr>
-                <a:graphic xmlns:a="http://schemas.openxmlformats.org/drawingml/2006/main">
-                  <a:graphicData uri="http://schemas.microsoft.com/office/word/2010/wordprocessingShape">
-                    <wps:wsp>
-                      <wps:cNvSpPr>
-                        <a:spLocks noChangeArrowheads="1"/>
-                      </wps:cNvSpPr>
-                      <wps:spPr bwMode="auto">
-                        <a:xfrm>
-                          <a:off x="0" y="0"/>
-                          <a:ext cx="7911465" cy="855345"/>
-                        </a:xfrm>
-                        <a:prstGeom prst="rect">
-                          <a:avLst/>
-                        </a:prstGeom>
-                        <a:solidFill>
-                          <a:srgbClr val="ED7D31"/>
-                        </a:solidFill>
-                        <a:ln w="9525">
-                          <a:solidFill>
-                            <a:srgbClr val="F4B083"/>
-                          </a:solidFill>
-                          <a:miter lim="800000"/>
-                          <a:headEnd/>
-                          <a:tailEnd/>
-                        </a:ln>
-                      </wps:spPr>
-                      <wps:bodyPr rot="0" vert="horz" wrap="square" lIns="91440" tIns="45720" rIns="91440" bIns="45720" anchor="t" anchorCtr="0" upright="1">
-                        <a:noAutofit/>
-                      </wps:bodyPr>
-                    </wps:wsp>
-                  </a:graphicData>
-                </a:graphic>
-                <wp14:sizeRelH relativeFrom="page">
-                  <wp14:pctWidth>105000</wp14:pctWidth>
-                </wp14:sizeRelH>
-                <wp14:sizeRelV relativeFrom="topMargin">
-                  <wp14:pctHeight>90000</wp14:pctHeight>
-                </wp14:sizeRelV>
-              </wp:anchor>
-            </w:drawing>
-          </mc:Choice>
-          <mc:Fallback>
-            <w:pict>
-              <v:rect w14:anchorId="2D887AE2" id="Rectangle 7" o:spid="_x0000_s1026" style="position:absolute;margin-left:-14.45pt;margin-top:.4pt;width:622.95pt;height:67.35pt;z-index:251657216;visibility:visible;mso-wrap-style:square;mso-width-percent:1050;mso-height-percent:900;mso-wrap-distance-left:9pt;mso-wrap-distance-top:0;mso-wrap-distance-right:9pt;mso-wrap-distance-bottom:0;mso-position-horizontal:absolute;mso-position-horizontal-relative:page;mso-position-vertical:absolute;mso-position-vertical-relative:page;mso-width-percent:1050;mso-height-percent:900;mso-width-relative:page;mso-height-relative:top-margin-area;v-text-anchor:top" o:gfxdata="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" o:allowincell="f" fillcolor="#ed7d31" strokecolor="#f4b083">
-                <w10:wrap anchorx="page" anchory="page"/>
-              </v:rect>
-            </w:pict>
-          </mc:Fallback>
-        </mc:AlternateContent>
+        <w:pict>
+          <v:rect id="Rectangle 7" o:spid="_x0000_s1027" style="position:absolute;margin-left:-14.45pt;margin-top:.4pt;width:622.95pt;height:67.35pt;z-index:251657216;visibility:visible;mso-width-percent:1050;mso-height-percent:900;mso-position-horizontal-relative:page;mso-position-vertical-relative:page;mso-width-percent:1050;mso-height-percent:900;mso-height-relative:top-margin-area" o:gfxdata="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" o:allowincell="f" fillcolor="#ed7d31" strokecolor="#f4b083">
+            <w10:wrap anchorx="page" anchory="page"/>
+          </v:rect>
+        </w:pict>
       </w:r>
     </w:p>
     <w:p>
@@ -449,10 +201,10 @@
       <w:r>
         <w:rPr>
           <w:noProof/>
-          <w:lang w:val="en-US"/>
+          <w:lang w:val="es-ES" w:eastAsia="es-ES"/>
         </w:rPr>
         <w:drawing>
-          <wp:anchor distT="0" distB="0" distL="114300" distR="114300" simplePos="0" relativeHeight="251660288" behindDoc="0" locked="0" layoutInCell="1" allowOverlap="1" wp14:anchorId="566ED725">
+          <wp:anchor distT="0" distB="0" distL="114300" distR="114300" simplePos="0" relativeHeight="251660288" behindDoc="0" locked="0" layoutInCell="1" allowOverlap="1">
             <wp:simplePos x="0" y="0"/>
             <wp:positionH relativeFrom="margin">
               <wp:posOffset>238125</wp:posOffset>
@@ -488,7 +240,7 @@
                     <a:blip r:embed="rId9">
                       <a:extLst>
                         <a:ext uri="{28A0092B-C50C-407E-A947-70E740481C1C}">
-                          <a14:useLocalDpi xmlns:a14="http://schemas.microsoft.com/office/drawing/2010/main" val="0"/>
+                          <a14:useLocalDpi xmlns:a14="http://schemas.microsoft.com/office/drawing/2010/main" xmlns:wps="http://schemas.microsoft.com/office/word/2010/wordprocessingShape" xmlns:wpi="http://schemas.microsoft.com/office/word/2010/wordprocessingInk" xmlns:wpg="http://schemas.microsoft.com/office/word/2010/wordprocessingGroup" xmlns:w16se="http://schemas.microsoft.com/office/word/2015/wordml/symex" xmlns:w15="http://schemas.microsoft.com/office/word/2012/wordml" xmlns:w14="http://schemas.microsoft.com/office/word/2010/wordml" xmlns:w="http://schemas.openxmlformats.org/wordprocessingml/2006/main" xmlns:w10="urn:schemas-microsoft-com:office:word" xmlns:wp14="http://schemas.microsoft.com/office/word/2010/wordprocessingDrawing" xmlns:v="urn:schemas-microsoft-com:vml" xmlns:o="urn:schemas-microsoft-com:office:office" xmlns:mc="http://schemas.openxmlformats.org/markup-compatibility/2006" xmlns:cx="http://schemas.microsoft.com/office/drawing/2014/chartex" xmlns:wpc="http://schemas.microsoft.com/office/word/2010/wordprocessingCanvas" xmlns="" val="0"/>
                         </a:ext>
                       </a:extLst>
                     </a:blip>
@@ -510,22 +262,16 @@
                 </pic:pic>
               </a:graphicData>
             </a:graphic>
-            <wp14:sizeRelH relativeFrom="page">
-              <wp14:pctWidth>0</wp14:pctWidth>
-            </wp14:sizeRelH>
-            <wp14:sizeRelV relativeFrom="page">
-              <wp14:pctHeight>0</wp14:pctHeight>
-            </wp14:sizeRelV>
           </wp:anchor>
         </w:drawing>
       </w:r>
       <w:r>
         <w:rPr>
           <w:noProof/>
-          <w:lang w:val="en-US"/>
+          <w:lang w:val="es-ES" w:eastAsia="es-ES"/>
         </w:rPr>
         <w:drawing>
-          <wp:anchor distT="128016" distB="315468" distL="254508" distR="443103" simplePos="0" relativeHeight="251658240" behindDoc="0" locked="0" layoutInCell="1" allowOverlap="1" wp14:anchorId="542CF323">
+          <wp:anchor distT="128016" distB="315468" distL="254508" distR="443103" simplePos="0" relativeHeight="251658240" behindDoc="0" locked="0" layoutInCell="1" allowOverlap="1">
             <wp:simplePos x="0" y="0"/>
             <wp:positionH relativeFrom="margin">
               <wp:posOffset>4301363</wp:posOffset>
@@ -575,12 +321,6 @@
                 </pic:pic>
               </a:graphicData>
             </a:graphic>
-            <wp14:sizeRelH relativeFrom="page">
-              <wp14:pctWidth>0</wp14:pctWidth>
-            </wp14:sizeRelH>
-            <wp14:sizeRelV relativeFrom="page">
-              <wp14:pctHeight>0</wp14:pctHeight>
-            </wp14:sizeRelV>
           </wp:anchor>
         </w:drawing>
       </w:r>
@@ -670,6 +410,7 @@
         <w:pStyle w:val="PSI-Comentario"/>
       </w:pPr>
       <w:r>
+        <w:lastRenderedPageBreak/>
         <w:br w:type="page"/>
       </w:r>
     </w:p>
@@ -680,7 +421,7 @@
     </w:p>
     <w:p>
       <w:pPr>
-        <w:pStyle w:val="TtulodeTDC"/>
+        <w:pStyle w:val="TtulodeTDC1"/>
         <w:tabs>
           <w:tab w:val="left" w:pos="5954"/>
         </w:tabs>
@@ -1273,7 +1014,7 @@
       <w:r>
         <w:rPr>
           <w:noProof/>
-          <w:lang w:val="en-US"/>
+          <w:lang w:val="es-ES" w:eastAsia="es-ES"/>
         </w:rPr>
         <w:drawing>
           <wp:inline distT="0" distB="0" distL="0" distR="0">
@@ -1296,7 +1037,7 @@
                     <a:blip r:embed="rId11">
                       <a:extLst>
                         <a:ext uri="{28A0092B-C50C-407E-A947-70E740481C1C}">
-                          <a14:useLocalDpi xmlns:a14="http://schemas.microsoft.com/office/drawing/2010/main" val="0"/>
+                          <a14:useLocalDpi xmlns:a14="http://schemas.microsoft.com/office/drawing/2010/main" xmlns:wps="http://schemas.microsoft.com/office/word/2010/wordprocessingShape" xmlns:wpi="http://schemas.microsoft.com/office/word/2010/wordprocessingInk" xmlns:wpg="http://schemas.microsoft.com/office/word/2010/wordprocessingGroup" xmlns:w16se="http://schemas.microsoft.com/office/word/2015/wordml/symex" xmlns:w15="http://schemas.microsoft.com/office/word/2012/wordml" xmlns:w14="http://schemas.microsoft.com/office/word/2010/wordml" xmlns:w="http://schemas.openxmlformats.org/wordprocessingml/2006/main" xmlns:w10="urn:schemas-microsoft-com:office:word" xmlns:wp14="http://schemas.microsoft.com/office/word/2010/wordprocessingDrawing" xmlns:v="urn:schemas-microsoft-com:vml" xmlns:o="urn:schemas-microsoft-com:office:office" xmlns:mc="http://schemas.openxmlformats.org/markup-compatibility/2006" xmlns:cx="http://schemas.microsoft.com/office/drawing/2014/chartex" xmlns:wpc="http://schemas.microsoft.com/office/word/2010/wordprocessingCanvas" xmlns="" val="0"/>
                         </a:ext>
                       </a:extLst>
                     </a:blip>
@@ -1507,7 +1248,7 @@
       <w:r>
         <w:rPr>
           <w:noProof/>
-          <w:lang w:val="en-US"/>
+          <w:lang w:val="es-ES" w:eastAsia="es-ES"/>
         </w:rPr>
         <w:drawing>
           <wp:inline distT="0" distB="0" distL="0" distR="0">
@@ -1530,7 +1271,7 @@
                     <a:blip r:embed="rId12">
                       <a:extLst>
                         <a:ext uri="{28A0092B-C50C-407E-A947-70E740481C1C}">
-                          <a14:useLocalDpi xmlns:a14="http://schemas.microsoft.com/office/drawing/2010/main" val="0"/>
+                          <a14:useLocalDpi xmlns:a14="http://schemas.microsoft.com/office/drawing/2010/main" xmlns:wps="http://schemas.microsoft.com/office/word/2010/wordprocessingShape" xmlns:wpi="http://schemas.microsoft.com/office/word/2010/wordprocessingInk" xmlns:wpg="http://schemas.microsoft.com/office/word/2010/wordprocessingGroup" xmlns:w16se="http://schemas.microsoft.com/office/word/2015/wordml/symex" xmlns:w15="http://schemas.microsoft.com/office/word/2012/wordml" xmlns:w14="http://schemas.microsoft.com/office/word/2010/wordml" xmlns:w="http://schemas.openxmlformats.org/wordprocessingml/2006/main" xmlns:w10="urn:schemas-microsoft-com:office:word" xmlns:wp14="http://schemas.microsoft.com/office/word/2010/wordprocessingDrawing" xmlns:v="urn:schemas-microsoft-com:vml" xmlns:o="urn:schemas-microsoft-com:office:office" xmlns:mc="http://schemas.openxmlformats.org/markup-compatibility/2006" xmlns:cx="http://schemas.microsoft.com/office/drawing/2014/chartex" xmlns:wpc="http://schemas.microsoft.com/office/word/2010/wordprocessingCanvas" xmlns="" val="0"/>
                         </a:ext>
                       </a:extLst>
                     </a:blip>
@@ -1629,7 +1370,7 @@
       <w:r>
         <w:rPr>
           <w:noProof/>
-          <w:lang w:val="en-US"/>
+          <w:lang w:val="es-ES" w:eastAsia="es-ES"/>
         </w:rPr>
         <w:drawing>
           <wp:inline distT="0" distB="0" distL="0" distR="0">
@@ -1652,7 +1393,7 @@
                     <a:blip r:embed="rId13">
                       <a:extLst>
                         <a:ext uri="{28A0092B-C50C-407E-A947-70E740481C1C}">
-                          <a14:useLocalDpi xmlns:a14="http://schemas.microsoft.com/office/drawing/2010/main" val="0"/>
+                          <a14:useLocalDpi xmlns:a14="http://schemas.microsoft.com/office/drawing/2010/main" xmlns:wps="http://schemas.microsoft.com/office/word/2010/wordprocessingShape" xmlns:wpi="http://schemas.microsoft.com/office/word/2010/wordprocessingInk" xmlns:wpg="http://schemas.microsoft.com/office/word/2010/wordprocessingGroup" xmlns:w16se="http://schemas.microsoft.com/office/word/2015/wordml/symex" xmlns:w15="http://schemas.microsoft.com/office/word/2012/wordml" xmlns:w14="http://schemas.microsoft.com/office/word/2010/wordml" xmlns:w="http://schemas.openxmlformats.org/wordprocessingml/2006/main" xmlns:w10="urn:schemas-microsoft-com:office:word" xmlns:wp14="http://schemas.microsoft.com/office/word/2010/wordprocessingDrawing" xmlns:v="urn:schemas-microsoft-com:vml" xmlns:o="urn:schemas-microsoft-com:office:office" xmlns:mc="http://schemas.openxmlformats.org/markup-compatibility/2006" xmlns:cx="http://schemas.microsoft.com/office/drawing/2014/chartex" xmlns:wpc="http://schemas.microsoft.com/office/word/2010/wordprocessingCanvas" xmlns="" val="0"/>
                         </a:ext>
                       </a:extLst>
                     </a:blip>
@@ -1692,7 +1433,7 @@
       <w:r>
         <w:rPr>
           <w:noProof/>
-          <w:lang w:val="en-US"/>
+          <w:lang w:val="es-ES" w:eastAsia="es-ES"/>
         </w:rPr>
         <w:drawing>
           <wp:inline distT="0" distB="0" distL="0" distR="0">
@@ -1715,7 +1456,7 @@
                     <a:blip r:embed="rId14">
                       <a:extLst>
                         <a:ext uri="{28A0092B-C50C-407E-A947-70E740481C1C}">
-                          <a14:useLocalDpi xmlns:a14="http://schemas.microsoft.com/office/drawing/2010/main" val="0"/>
+                          <a14:useLocalDpi xmlns:a14="http://schemas.microsoft.com/office/drawing/2010/main" xmlns:wps="http://schemas.microsoft.com/office/word/2010/wordprocessingShape" xmlns:wpi="http://schemas.microsoft.com/office/word/2010/wordprocessingInk" xmlns:wpg="http://schemas.microsoft.com/office/word/2010/wordprocessingGroup" xmlns:w16se="http://schemas.microsoft.com/office/word/2015/wordml/symex" xmlns:w15="http://schemas.microsoft.com/office/word/2012/wordml" xmlns:w14="http://schemas.microsoft.com/office/word/2010/wordml" xmlns:w="http://schemas.openxmlformats.org/wordprocessingml/2006/main" xmlns:w10="urn:schemas-microsoft-com:office:word" xmlns:wp14="http://schemas.microsoft.com/office/word/2010/wordprocessingDrawing" xmlns:v="urn:schemas-microsoft-com:vml" xmlns:o="urn:schemas-microsoft-com:office:office" xmlns:mc="http://schemas.openxmlformats.org/markup-compatibility/2006" xmlns:cx="http://schemas.microsoft.com/office/drawing/2014/chartex" xmlns:wpc="http://schemas.microsoft.com/office/word/2010/wordprocessingCanvas" xmlns="" val="0"/>
                         </a:ext>
                       </a:extLst>
                     </a:blip>
@@ -1751,7 +1492,7 @@
       <w:r>
         <w:rPr>
           <w:noProof/>
-          <w:lang w:val="en-US"/>
+          <w:lang w:val="es-ES" w:eastAsia="es-ES"/>
         </w:rPr>
         <w:lastRenderedPageBreak/>
         <w:drawing>
@@ -1775,7 +1516,7 @@
                     <a:blip r:embed="rId15">
                       <a:extLst>
                         <a:ext uri="{28A0092B-C50C-407E-A947-70E740481C1C}">
-                          <a14:useLocalDpi xmlns:a14="http://schemas.microsoft.com/office/drawing/2010/main" val="0"/>
+                          <a14:useLocalDpi xmlns:a14="http://schemas.microsoft.com/office/drawing/2010/main" xmlns:wps="http://schemas.microsoft.com/office/word/2010/wordprocessingShape" xmlns:wpi="http://schemas.microsoft.com/office/word/2010/wordprocessingInk" xmlns:wpg="http://schemas.microsoft.com/office/word/2010/wordprocessingGroup" xmlns:w16se="http://schemas.microsoft.com/office/word/2015/wordml/symex" xmlns:w15="http://schemas.microsoft.com/office/word/2012/wordml" xmlns:w14="http://schemas.microsoft.com/office/word/2010/wordml" xmlns:w="http://schemas.openxmlformats.org/wordprocessingml/2006/main" xmlns:w10="urn:schemas-microsoft-com:office:word" xmlns:wp14="http://schemas.microsoft.com/office/word/2010/wordprocessingDrawing" xmlns:v="urn:schemas-microsoft-com:vml" xmlns:o="urn:schemas-microsoft-com:office:office" xmlns:mc="http://schemas.openxmlformats.org/markup-compatibility/2006" xmlns:cx="http://schemas.microsoft.com/office/drawing/2014/chartex" xmlns:wpc="http://schemas.microsoft.com/office/word/2010/wordprocessingCanvas" xmlns="" val="0"/>
                         </a:ext>
                       </a:extLst>
                     </a:blip>
@@ -1871,7 +1612,7 @@
       <w:r>
         <w:rPr>
           <w:noProof/>
-          <w:lang w:val="en-US"/>
+          <w:lang w:val="es-ES" w:eastAsia="es-ES"/>
         </w:rPr>
         <w:drawing>
           <wp:inline distT="0" distB="0" distL="0" distR="0">
@@ -1894,7 +1635,7 @@
                     <a:blip r:embed="rId16" cstate="print">
                       <a:extLst>
                         <a:ext uri="{28A0092B-C50C-407E-A947-70E740481C1C}">
-                          <a14:useLocalDpi xmlns:a14="http://schemas.microsoft.com/office/drawing/2010/main" val="0"/>
+                          <a14:useLocalDpi xmlns:a14="http://schemas.microsoft.com/office/drawing/2010/main" xmlns:wps="http://schemas.microsoft.com/office/word/2010/wordprocessingShape" xmlns:wpi="http://schemas.microsoft.com/office/word/2010/wordprocessingInk" xmlns:wpg="http://schemas.microsoft.com/office/word/2010/wordprocessingGroup" xmlns:w16se="http://schemas.microsoft.com/office/word/2015/wordml/symex" xmlns:w15="http://schemas.microsoft.com/office/word/2012/wordml" xmlns:w14="http://schemas.microsoft.com/office/word/2010/wordml" xmlns:w="http://schemas.openxmlformats.org/wordprocessingml/2006/main" xmlns:w10="urn:schemas-microsoft-com:office:word" xmlns:wp14="http://schemas.microsoft.com/office/word/2010/wordprocessingDrawing" xmlns:v="urn:schemas-microsoft-com:vml" xmlns:o="urn:schemas-microsoft-com:office:office" xmlns:mc="http://schemas.openxmlformats.org/markup-compatibility/2006" xmlns:cx="http://schemas.microsoft.com/office/drawing/2014/chartex" xmlns:wpc="http://schemas.microsoft.com/office/word/2010/wordprocessingCanvas" xmlns="" val="0"/>
                         </a:ext>
                       </a:extLst>
                     </a:blip>
@@ -1973,7 +1714,7 @@
       <w:r>
         <w:rPr>
           <w:noProof/>
-          <w:lang w:val="en-US"/>
+          <w:lang w:val="es-ES" w:eastAsia="es-ES"/>
         </w:rPr>
         <w:drawing>
           <wp:inline distT="0" distB="0" distL="0" distR="0">
@@ -1996,7 +1737,7 @@
                     <a:blip r:embed="rId17">
                       <a:extLst>
                         <a:ext uri="{28A0092B-C50C-407E-A947-70E740481C1C}">
-                          <a14:useLocalDpi xmlns:a14="http://schemas.microsoft.com/office/drawing/2010/main" val="0"/>
+                          <a14:useLocalDpi xmlns:a14="http://schemas.microsoft.com/office/drawing/2010/main" xmlns:wps="http://schemas.microsoft.com/office/word/2010/wordprocessingShape" xmlns:wpi="http://schemas.microsoft.com/office/word/2010/wordprocessingInk" xmlns:wpg="http://schemas.microsoft.com/office/word/2010/wordprocessingGroup" xmlns:w16se="http://schemas.microsoft.com/office/word/2015/wordml/symex" xmlns:w15="http://schemas.microsoft.com/office/word/2012/wordml" xmlns:w14="http://schemas.microsoft.com/office/word/2010/wordml" xmlns:w="http://schemas.openxmlformats.org/wordprocessingml/2006/main" xmlns:w10="urn:schemas-microsoft-com:office:word" xmlns:wp14="http://schemas.microsoft.com/office/word/2010/wordprocessingDrawing" xmlns:v="urn:schemas-microsoft-com:vml" xmlns:o="urn:schemas-microsoft-com:office:office" xmlns:mc="http://schemas.openxmlformats.org/markup-compatibility/2006" xmlns:cx="http://schemas.microsoft.com/office/drawing/2014/chartex" xmlns:wpc="http://schemas.microsoft.com/office/word/2010/wordprocessingCanvas" xmlns="" val="0"/>
                         </a:ext>
                       </a:extLst>
                     </a:blip>
@@ -2052,12 +1793,6 @@
         </w:rPr>
         <w:t>no se requiere que la misma pertenezca a la UARG.</w:t>
       </w:r>
-      <w:r>
-        <w:rPr>
-          <w:noProof/>
-        </w:rPr>
-        <w:t xml:space="preserve"> </w:t>
-      </w:r>
     </w:p>
     <w:p>
       <w:pPr>
@@ -2215,7 +1950,7 @@
       <w:r>
         <w:rPr>
           <w:noProof/>
-          <w:lang w:val="en-US"/>
+          <w:lang w:val="es-ES" w:eastAsia="es-ES"/>
         </w:rPr>
         <w:lastRenderedPageBreak/>
         <w:drawing>
@@ -2239,7 +1974,7 @@
                     <a:blip r:embed="rId18">
                       <a:extLst>
                         <a:ext uri="{28A0092B-C50C-407E-A947-70E740481C1C}">
-                          <a14:useLocalDpi xmlns:a14="http://schemas.microsoft.com/office/drawing/2010/main" val="0"/>
+                          <a14:useLocalDpi xmlns:a14="http://schemas.microsoft.com/office/drawing/2010/main" xmlns:wps="http://schemas.microsoft.com/office/word/2010/wordprocessingShape" xmlns:wpi="http://schemas.microsoft.com/office/word/2010/wordprocessingInk" xmlns:wpg="http://schemas.microsoft.com/office/word/2010/wordprocessingGroup" xmlns:w16se="http://schemas.microsoft.com/office/word/2015/wordml/symex" xmlns:w15="http://schemas.microsoft.com/office/word/2012/wordml" xmlns:w14="http://schemas.microsoft.com/office/word/2010/wordml" xmlns:w="http://schemas.openxmlformats.org/wordprocessingml/2006/main" xmlns:w10="urn:schemas-microsoft-com:office:word" xmlns:wp14="http://schemas.microsoft.com/office/word/2010/wordprocessingDrawing" xmlns:v="urn:schemas-microsoft-com:vml" xmlns:o="urn:schemas-microsoft-com:office:office" xmlns:mc="http://schemas.openxmlformats.org/markup-compatibility/2006" xmlns:cx="http://schemas.microsoft.com/office/drawing/2014/chartex" xmlns:wpc="http://schemas.microsoft.com/office/word/2010/wordprocessingCanvas" xmlns="" val="0"/>
                         </a:ext>
                       </a:extLst>
                     </a:blip>
@@ -2303,11 +2038,11 @@
         <w:t>Dentro de la</w:t>
       </w:r>
       <w:r>
-        <w:t xml:space="preserve"> carpeta LIB, encontraremos las carpetas bootstrap-4.1.1-dist correspondiente al framework multiplataforma de código abierto para diseño de sitios, la carpeta img que contiene </w:t>
+        <w:t xml:space="preserve"> carpeta LIB, encontraremos las carpetas bootstrap-4.1.1-dist correspondiente al framework multiplataforma de código abierto para diseño de sitios, la carpeta img que </w:t>
       </w:r>
       <w:r>
         <w:lastRenderedPageBreak/>
-        <w:t xml:space="preserve">los archivos PNG de la imagen de la universidad, la carpeta JQuery, que contiene las librerías de Jquery necesarias para el funcionamiento del sistema, y la carpeta open-iconic-master que es una librería de </w:t>
+        <w:t xml:space="preserve">contiene los archivos PNG de la imagen de la universidad, la carpeta JQuery, que contiene las librerías de Jquery necesarias para el funcionamiento del sistema, y la carpeta open-iconic-master que es una librería de </w:t>
       </w:r>
       <w:r>
         <w:t>Iconos.</w:t>
@@ -2329,7 +2064,13 @@
         <w:pStyle w:val="PSI-Comentario"/>
       </w:pPr>
       <w:r>
-        <w:t xml:space="preserve">El archivo Constantes.Class.php contiene la definición de las constantes del sistema, como el nombre del sistema, el webroot,el homeurl, el schema de la BBDD y su usuario de BBDD. Mientras que el archivo ControlAcceso.Class.php contiene la definición de las constantes de </w:t>
+        <w:t>El archivo Constantes.Class.php contiene la definición de las constantes del sistema, como el nombre del sistema, el webroot,</w:t>
+      </w:r>
+      <w:r>
+        <w:t xml:space="preserve"> </w:t>
+      </w:r>
+      <w:r>
+        <w:t xml:space="preserve">el homeurl, el schema de la BBDD y su usuario de BBDD. Mientras que el archivo ControlAcceso.Class.php contiene la definición de las constantes de </w:t>
       </w:r>
       <w:r>
         <w:t>Sesión</w:t>
@@ -2528,6 +2269,7 @@
         <w:pStyle w:val="PSI-ComentarioVieta"/>
       </w:pPr>
       <w:r>
+        <w:lastRenderedPageBreak/>
         <w:t>Una vez instalados los softwares mencionados se procedió a la creación del esquema de base de datos, mediante la utilización del archivo uargflowBdUsuarios.sql provisto.</w:t>
       </w:r>
     </w:p>
@@ -2536,7 +2278,6 @@
         <w:pStyle w:val="PSI-ComentarioVieta"/>
       </w:pPr>
       <w:r>
-        <w:lastRenderedPageBreak/>
         <w:t>Posteriormente, se ha realizado un update sobre la tabla Usuario:</w:t>
       </w:r>
       <w:r>
@@ -2613,8 +2354,8 @@
 </file>
 
 <file path=word/endnotes.xml><?xml version="1.0" encoding="utf-8"?>
-<w:endnotes xmlns:wpc="http://schemas.microsoft.com/office/word/2010/wordprocessingCanvas" xmlns:cx="http://schemas.microsoft.com/office/drawing/2014/chartex" xmlns:mc="http://schemas.openxmlformats.org/markup-compatibility/2006" xmlns:o="urn:schemas-microsoft-com:office:office" xmlns:r="http://schemas.openxmlformats.org/officeDocument/2006/relationships" xmlns:m="http://schemas.openxmlformats.org/officeDocument/2006/math" xmlns:v="urn:schemas-microsoft-com:vml" xmlns:wp14="http://schemas.microsoft.com/office/word/2010/wordprocessingDrawing" xmlns:wp="http://schemas.openxmlformats.org/drawingml/2006/wordprocessingDrawing" xmlns:w10="urn:schemas-microsoft-com:office:word" xmlns:w="http://schemas.openxmlformats.org/wordprocessingml/2006/main" xmlns:w14="http://schemas.microsoft.com/office/word/2010/wordml" xmlns:w15="http://schemas.microsoft.com/office/word/2012/wordml" xmlns:w16se="http://schemas.microsoft.com/office/word/2015/wordml/symex" xmlns:wpg="http://schemas.microsoft.com/office/word/2010/wordprocessingGroup" xmlns:wpi="http://schemas.microsoft.com/office/word/2010/wordprocessingInk" xmlns:wne="http://schemas.microsoft.com/office/word/2006/wordml" xmlns:wps="http://schemas.microsoft.com/office/word/2010/wordprocessingShape" mc:Ignorable="w14 w15 w16se wp14">
-  <w:endnote w:type="separator" w:id="-1">
+<w:endnotes xmlns:ve="http://schemas.openxmlformats.org/markup-compatibility/2006" xmlns:o="urn:schemas-microsoft-com:office:office" xmlns:r="http://schemas.openxmlformats.org/officeDocument/2006/relationships" xmlns:m="http://schemas.openxmlformats.org/officeDocument/2006/math" xmlns:v="urn:schemas-microsoft-com:vml" xmlns:wp="http://schemas.openxmlformats.org/drawingml/2006/wordprocessingDrawing" xmlns:w10="urn:schemas-microsoft-com:office:word" xmlns:w="http://schemas.openxmlformats.org/wordprocessingml/2006/main" xmlns:wne="http://schemas.microsoft.com/office/word/2006/wordml">
+  <w:endnote w:type="separator" w:id="0">
     <w:p>
       <w:pPr>
         <w:spacing w:before="0" w:line="240" w:lineRule="auto"/>
@@ -2625,7 +2366,7 @@
     </w:p>
     <w:p/>
   </w:endnote>
-  <w:endnote w:type="continuationSeparator" w:id="0">
+  <w:endnote w:type="continuationSeparator" w:id="1">
     <w:p>
       <w:pPr>
         <w:spacing w:before="0" w:line="240" w:lineRule="auto"/>
@@ -2640,7 +2381,7 @@
 </file>
 
 <file path=word/footer1.xml><?xml version="1.0" encoding="utf-8"?>
-<w:ftr xmlns:wpc="http://schemas.microsoft.com/office/word/2010/wordprocessingCanvas" xmlns:cx="http://schemas.microsoft.com/office/drawing/2014/chartex" xmlns:mc="http://schemas.openxmlformats.org/markup-compatibility/2006" xmlns:o="urn:schemas-microsoft-com:office:office" xmlns:r="http://schemas.openxmlformats.org/officeDocument/2006/relationships" xmlns:m="http://schemas.openxmlformats.org/officeDocument/2006/math" xmlns:v="urn:schemas-microsoft-com:vml" xmlns:wp14="http://schemas.microsoft.com/office/word/2010/wordprocessingDrawing" xmlns:wp="http://schemas.openxmlformats.org/drawingml/2006/wordprocessingDrawing" xmlns:w10="urn:schemas-microsoft-com:office:word" xmlns:w="http://schemas.openxmlformats.org/wordprocessingml/2006/main" xmlns:w14="http://schemas.microsoft.com/office/word/2010/wordml" xmlns:w15="http://schemas.microsoft.com/office/word/2012/wordml" xmlns:w16se="http://schemas.microsoft.com/office/word/2015/wordml/symex" xmlns:wpg="http://schemas.microsoft.com/office/word/2010/wordprocessingGroup" xmlns:wpi="http://schemas.microsoft.com/office/word/2010/wordprocessingInk" xmlns:wne="http://schemas.microsoft.com/office/word/2006/wordml" xmlns:wps="http://schemas.microsoft.com/office/word/2010/wordprocessingShape" mc:Ignorable="w14 w15 w16se wp14">
+<w:ftr xmlns:ve="http://schemas.openxmlformats.org/markup-compatibility/2006" xmlns:o="urn:schemas-microsoft-com:office:office" xmlns:r="http://schemas.openxmlformats.org/officeDocument/2006/relationships" xmlns:m="http://schemas.openxmlformats.org/officeDocument/2006/math" xmlns:v="urn:schemas-microsoft-com:vml" xmlns:wp="http://schemas.openxmlformats.org/drawingml/2006/wordprocessingDrawing" xmlns:w10="urn:schemas-microsoft-com:office:word" xmlns:w="http://schemas.openxmlformats.org/wordprocessingml/2006/main" xmlns:wne="http://schemas.microsoft.com/office/word/2006/wordml">
   <w:p>
     <w:pPr>
       <w:tabs>
@@ -2652,78 +2393,13 @@
         <w:noProof/>
         <w:lang w:val="en-US"/>
       </w:rPr>
-      <mc:AlternateContent>
-        <mc:Choice Requires="wps">
-          <w:drawing>
-            <wp:anchor distT="0" distB="0" distL="114300" distR="114300" simplePos="0" relativeHeight="251660288" behindDoc="0" locked="0" layoutInCell="1" allowOverlap="1" wp14:anchorId="5FE8EBA0">
-              <wp:simplePos x="0" y="0"/>
-              <wp:positionH relativeFrom="column">
-                <wp:posOffset>-958215</wp:posOffset>
-              </wp:positionH>
-              <wp:positionV relativeFrom="paragraph">
-                <wp:posOffset>90170</wp:posOffset>
-              </wp:positionV>
-              <wp:extent cx="246158385" cy="20955"/>
-              <wp:effectExtent l="7620" t="5715" r="7620" b="11430"/>
-              <wp:wrapNone/>
-              <wp:docPr id="4" name="AutoShape 45"/>
-              <wp:cNvGraphicFramePr>
-                <a:graphicFrameLocks xmlns:a="http://schemas.openxmlformats.org/drawingml/2006/main"/>
-              </wp:cNvGraphicFramePr>
-              <a:graphic xmlns:a="http://schemas.openxmlformats.org/drawingml/2006/main">
-                <a:graphicData uri="http://schemas.microsoft.com/office/word/2010/wordprocessingShape">
-                  <wps:wsp>
-                    <wps:cNvCnPr>
-                      <a:cxnSpLocks noChangeShapeType="1"/>
-                    </wps:cNvCnPr>
-                    <wps:spPr bwMode="auto">
-                      <a:xfrm>
-                        <a:off x="0" y="0"/>
-                        <a:ext cx="246158385" cy="20955"/>
-                      </a:xfrm>
-                      <a:prstGeom prst="straightConnector1">
-                        <a:avLst/>
-                      </a:prstGeom>
-                      <a:noFill/>
-                      <a:ln w="9525">
-                        <a:solidFill>
-                          <a:srgbClr val="000000"/>
-                        </a:solidFill>
-                        <a:round/>
-                        <a:headEnd/>
-                        <a:tailEnd/>
-                      </a:ln>
-                      <a:extLst>
-                        <a:ext uri="{909E8E84-426E-40DD-AFC4-6F175D3DCCD1}">
-                          <a14:hiddenFill xmlns:a14="http://schemas.microsoft.com/office/drawing/2010/main">
-                            <a:noFill/>
-                          </a14:hiddenFill>
-                        </a:ext>
-                      </a:extLst>
-                    </wps:spPr>
-                    <wps:bodyPr/>
-                  </wps:wsp>
-                </a:graphicData>
-              </a:graphic>
-              <wp14:sizeRelH relativeFrom="page">
-                <wp14:pctWidth>0</wp14:pctWidth>
-              </wp14:sizeRelH>
-              <wp14:sizeRelV relativeFrom="page">
-                <wp14:pctHeight>0</wp14:pctHeight>
-              </wp14:sizeRelV>
-            </wp:anchor>
-          </w:drawing>
-        </mc:Choice>
-        <mc:Fallback>
-          <w:pict>
-            <v:shapetype w14:anchorId="0352E383" id="_x0000_t32" coordsize="21600,21600" o:spt="32" o:oned="t" path="m,l21600,21600e" filled="f">
-              <v:path arrowok="t" fillok="f" o:connecttype="none"/>
-              <o:lock v:ext="edit" shapetype="t"/>
-            </v:shapetype>
-            <v:shape id="AutoShape 45" o:spid="_x0000_s1026" type="#_x0000_t32" style="position:absolute;margin-left:-75.45pt;margin-top:7.1pt;width:19382.55pt;height:1.65pt;z-index:251660288;visibility:visible;mso-wrap-style:square;mso-width-percent:0;mso-height-percent:0;mso-wrap-distance-left:9pt;mso-wrap-distance-top:0;mso-wrap-distance-right:9pt;mso-wrap-distance-bottom:0;mso-position-horizontal:absolute;mso-position-horizontal-relative:text;mso-position-vertical:absolute;mso-position-vertical-relative:text;mso-width-percent:0;mso-height-percent:0;mso-width-relative:page;mso-height-relative:page" o:gfxdata="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"/>
-          </w:pict>
-        </mc:Fallback>
-      </mc:AlternateContent>
+      <w:pict>
+        <v:shapetype id="_x0000_t32" coordsize="21600,21600" o:spt="32" o:oned="t" path="m,l21600,21600e" filled="f">
+          <v:path arrowok="t" fillok="f" o:connecttype="none"/>
+          <o:lock v:ext="edit" shapetype="t"/>
+        </v:shapetype>
+        <v:shape id="AutoShape 45" o:spid="_x0000_s4099" type="#_x0000_t32" style="position:absolute;left:0;text-align:left;margin-left:-75.45pt;margin-top:7.1pt;width:19382.55pt;height:1.65pt;z-index:251660288;visibility:visible" o:gfxdata="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"/>
+      </w:pict>
     </w:r>
     <w:r>
       <w:rPr>
@@ -2736,73 +2412,11 @@
         <w:noProof/>
         <w:lang w:val="en-US"/>
       </w:rPr>
-      <mc:AlternateContent>
-        <mc:Choice Requires="wps">
-          <w:drawing>
-            <wp:anchor distT="0" distB="0" distL="114300" distR="114300" simplePos="0" relativeHeight="251655168" behindDoc="0" locked="0" layoutInCell="1" allowOverlap="1" wp14:anchorId="789BF48B">
-              <wp:simplePos x="0" y="0"/>
-              <wp:positionH relativeFrom="page">
-                <wp:posOffset>494665</wp:posOffset>
-              </wp:positionH>
-              <wp:positionV relativeFrom="page">
-                <wp:posOffset>9887585</wp:posOffset>
-              </wp:positionV>
-              <wp:extent cx="90805" cy="789305"/>
-              <wp:effectExtent l="5080" t="13970" r="8890" b="6350"/>
-              <wp:wrapNone/>
-              <wp:docPr id="3" name="Rectangle 26"/>
-              <wp:cNvGraphicFramePr>
-                <a:graphicFrameLocks xmlns:a="http://schemas.openxmlformats.org/drawingml/2006/main"/>
-              </wp:cNvGraphicFramePr>
-              <a:graphic xmlns:a="http://schemas.openxmlformats.org/drawingml/2006/main">
-                <a:graphicData uri="http://schemas.microsoft.com/office/word/2010/wordprocessingShape">
-                  <wps:wsp>
-                    <wps:cNvSpPr>
-                      <a:spLocks noChangeArrowheads="1"/>
-                    </wps:cNvSpPr>
-                    <wps:spPr bwMode="auto">
-                      <a:xfrm>
-                        <a:off x="0" y="0"/>
-                        <a:ext cx="90805" cy="789305"/>
-                      </a:xfrm>
-                      <a:prstGeom prst="rect">
-                        <a:avLst/>
-                      </a:prstGeom>
-                      <a:solidFill>
-                        <a:srgbClr val="ED7D31"/>
-                      </a:solidFill>
-                      <a:ln w="9525">
-                        <a:solidFill>
-                          <a:srgbClr val="F4B083"/>
-                        </a:solidFill>
-                        <a:miter lim="800000"/>
-                        <a:headEnd/>
-                        <a:tailEnd/>
-                      </a:ln>
-                    </wps:spPr>
-                    <wps:bodyPr rot="0" vert="horz" wrap="square" lIns="91440" tIns="45720" rIns="91440" bIns="45720" anchor="t" anchorCtr="0" upright="1">
-                      <a:noAutofit/>
-                    </wps:bodyPr>
-                  </wps:wsp>
-                </a:graphicData>
-              </a:graphic>
-              <wp14:sizeRelH relativeFrom="page">
-                <wp14:pctWidth>0</wp14:pctWidth>
-              </wp14:sizeRelH>
-              <wp14:sizeRelV relativeFrom="bottomMargin">
-                <wp14:pctHeight>90000</wp14:pctHeight>
-              </wp14:sizeRelV>
-            </wp:anchor>
-          </w:drawing>
-        </mc:Choice>
-        <mc:Fallback>
-          <w:pict>
-            <v:rect w14:anchorId="33071C12" id="Rectangle 26" o:spid="_x0000_s1026" style="position:absolute;margin-left:38.95pt;margin-top:778.55pt;width:7.15pt;height:62.15pt;z-index:251655168;visibility:visible;mso-wrap-style:square;mso-width-percent:0;mso-height-percent:900;mso-wrap-distance-left:9pt;mso-wrap-distance-top:0;mso-wrap-distance-right:9pt;mso-wrap-distance-bottom:0;mso-position-horizontal:absolute;mso-position-horizontal-relative:page;mso-position-vertical:absolute;mso-position-vertical-relative:page;mso-width-percent:0;mso-height-percent:900;mso-width-relative:page;mso-height-relative:bottom-margin-area;v-text-anchor:top" o:gfxdata="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" fillcolor="#ed7d31" strokecolor="#f4b083">
-              <w10:wrap anchorx="page" anchory="page"/>
-            </v:rect>
-          </w:pict>
-        </mc:Fallback>
-      </mc:AlternateContent>
+      <w:pict>
+        <v:rect id="Rectangle 26" o:spid="_x0000_s4098" style="position:absolute;left:0;text-align:left;margin-left:38.95pt;margin-top:778.55pt;width:7.15pt;height:62.15pt;z-index:251655168;visibility:visible;mso-height-percent:900;mso-position-horizontal-relative:page;mso-position-vertical-relative:page;mso-height-percent:900;mso-height-relative:bottom-margin-area" o:gfxdata="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" fillcolor="#ed7d31" strokecolor="#f4b083">
+          <w10:wrap anchorx="page" anchory="page"/>
+        </v:rect>
+      </w:pict>
     </w:r>
     <w:r>
       <w:tab/>
@@ -2848,7 +2462,7 @@
         <w:rFonts w:ascii="Cambria" w:hAnsi="Cambria" w:cs="Cambria"/>
         <w:noProof/>
       </w:rPr>
-      <w:t>3</w:t>
+      <w:t>2</w:t>
     </w:r>
     <w:r>
       <w:rPr>
@@ -2885,7 +2499,7 @@
         <w:rFonts w:ascii="Cambria" w:hAnsi="Cambria" w:cs="Cambria"/>
         <w:noProof/>
       </w:rPr>
-      <w:t>10</w:t>
+      <w:t>11</w:t>
     </w:r>
     <w:r>
       <w:rPr>
@@ -2898,73 +2512,11 @@
         <w:noProof/>
         <w:lang w:val="en-US"/>
       </w:rPr>
-      <mc:AlternateContent>
-        <mc:Choice Requires="wps">
-          <w:drawing>
-            <wp:anchor distT="0" distB="0" distL="114300" distR="114300" simplePos="0" relativeHeight="251654144" behindDoc="0" locked="0" layoutInCell="1" allowOverlap="1" wp14:anchorId="12015EB4">
-              <wp:simplePos x="0" y="0"/>
-              <wp:positionH relativeFrom="page">
-                <wp:posOffset>6974840</wp:posOffset>
-              </wp:positionH>
-              <wp:positionV relativeFrom="page">
-                <wp:posOffset>9887585</wp:posOffset>
-              </wp:positionV>
-              <wp:extent cx="90805" cy="789305"/>
-              <wp:effectExtent l="8255" t="13970" r="5715" b="6350"/>
-              <wp:wrapNone/>
-              <wp:docPr id="2" name="Rectangle 11"/>
-              <wp:cNvGraphicFramePr>
-                <a:graphicFrameLocks xmlns:a="http://schemas.openxmlformats.org/drawingml/2006/main"/>
-              </wp:cNvGraphicFramePr>
-              <a:graphic xmlns:a="http://schemas.openxmlformats.org/drawingml/2006/main">
-                <a:graphicData uri="http://schemas.microsoft.com/office/word/2010/wordprocessingShape">
-                  <wps:wsp>
-                    <wps:cNvSpPr>
-                      <a:spLocks noChangeArrowheads="1"/>
-                    </wps:cNvSpPr>
-                    <wps:spPr bwMode="auto">
-                      <a:xfrm>
-                        <a:off x="0" y="0"/>
-                        <a:ext cx="90805" cy="789305"/>
-                      </a:xfrm>
-                      <a:prstGeom prst="rect">
-                        <a:avLst/>
-                      </a:prstGeom>
-                      <a:solidFill>
-                        <a:srgbClr val="ED7D31"/>
-                      </a:solidFill>
-                      <a:ln w="9525">
-                        <a:solidFill>
-                          <a:srgbClr val="F4B083"/>
-                        </a:solidFill>
-                        <a:miter lim="800000"/>
-                        <a:headEnd/>
-                        <a:tailEnd/>
-                      </a:ln>
-                    </wps:spPr>
-                    <wps:bodyPr rot="0" vert="horz" wrap="square" lIns="91440" tIns="45720" rIns="91440" bIns="45720" anchor="t" anchorCtr="0" upright="1">
-                      <a:noAutofit/>
-                    </wps:bodyPr>
-                  </wps:wsp>
-                </a:graphicData>
-              </a:graphic>
-              <wp14:sizeRelH relativeFrom="page">
-                <wp14:pctWidth>0</wp14:pctWidth>
-              </wp14:sizeRelH>
-              <wp14:sizeRelV relativeFrom="bottomMargin">
-                <wp14:pctHeight>90000</wp14:pctHeight>
-              </wp14:sizeRelV>
-            </wp:anchor>
-          </w:drawing>
-        </mc:Choice>
-        <mc:Fallback>
-          <w:pict>
-            <v:rect w14:anchorId="1D3C5975" id="Rectangle 11" o:spid="_x0000_s1026" style="position:absolute;margin-left:549.2pt;margin-top:778.55pt;width:7.15pt;height:62.15pt;z-index:251654144;visibility:visible;mso-wrap-style:square;mso-width-percent:0;mso-height-percent:900;mso-wrap-distance-left:9pt;mso-wrap-distance-top:0;mso-wrap-distance-right:9pt;mso-wrap-distance-bottom:0;mso-position-horizontal:absolute;mso-position-horizontal-relative:page;mso-position-vertical:absolute;mso-position-vertical-relative:page;mso-width-percent:0;mso-height-percent:900;mso-width-relative:page;mso-height-relative:bottom-margin-area;v-text-anchor:top" o:gfxdata="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" fillcolor="#ed7d31" strokecolor="#f4b083">
-              <w10:wrap anchorx="page" anchory="page"/>
-            </v:rect>
-          </w:pict>
-        </mc:Fallback>
-      </mc:AlternateContent>
+      <w:pict>
+        <v:rect id="Rectangle 11" o:spid="_x0000_s4097" style="position:absolute;left:0;text-align:left;margin-left:549.2pt;margin-top:778.55pt;width:7.15pt;height:62.15pt;z-index:251654144;visibility:visible;mso-height-percent:900;mso-position-horizontal-relative:page;mso-position-vertical-relative:page;mso-height-percent:900;mso-height-relative:bottom-margin-area" o:gfxdata="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" fillcolor="#ed7d31" strokecolor="#f4b083">
+          <w10:wrap anchorx="page" anchory="page"/>
+        </v:rect>
+      </w:pict>
     </w:r>
   </w:p>
   <w:p>
@@ -2979,8 +2531,8 @@
 </file>
 
 <file path=word/footnotes.xml><?xml version="1.0" encoding="utf-8"?>
-<w:footnotes xmlns:wpc="http://schemas.microsoft.com/office/word/2010/wordprocessingCanvas" xmlns:cx="http://schemas.microsoft.com/office/drawing/2014/chartex" xmlns:mc="http://schemas.openxmlformats.org/markup-compatibility/2006" xmlns:o="urn:schemas-microsoft-com:office:office" xmlns:r="http://schemas.openxmlformats.org/officeDocument/2006/relationships" xmlns:m="http://schemas.openxmlformats.org/officeDocument/2006/math" xmlns:v="urn:schemas-microsoft-com:vml" xmlns:wp14="http://schemas.microsoft.com/office/word/2010/wordprocessingDrawing" xmlns:wp="http://schemas.openxmlformats.org/drawingml/2006/wordprocessingDrawing" xmlns:w10="urn:schemas-microsoft-com:office:word" xmlns:w="http://schemas.openxmlformats.org/wordprocessingml/2006/main" xmlns:w14="http://schemas.microsoft.com/office/word/2010/wordml" xmlns:w15="http://schemas.microsoft.com/office/word/2012/wordml" xmlns:w16se="http://schemas.microsoft.com/office/word/2015/wordml/symex" xmlns:wpg="http://schemas.microsoft.com/office/word/2010/wordprocessingGroup" xmlns:wpi="http://schemas.microsoft.com/office/word/2010/wordprocessingInk" xmlns:wne="http://schemas.microsoft.com/office/word/2006/wordml" xmlns:wps="http://schemas.microsoft.com/office/word/2010/wordprocessingShape" mc:Ignorable="w14 w15 w16se wp14">
-  <w:footnote w:type="separator" w:id="-1">
+<w:footnotes xmlns:ve="http://schemas.openxmlformats.org/markup-compatibility/2006" xmlns:o="urn:schemas-microsoft-com:office:office" xmlns:r="http://schemas.openxmlformats.org/officeDocument/2006/relationships" xmlns:m="http://schemas.openxmlformats.org/officeDocument/2006/math" xmlns:v="urn:schemas-microsoft-com:vml" xmlns:wp="http://schemas.openxmlformats.org/drawingml/2006/wordprocessingDrawing" xmlns:w10="urn:schemas-microsoft-com:office:word" xmlns:w="http://schemas.openxmlformats.org/wordprocessingml/2006/main" xmlns:wne="http://schemas.microsoft.com/office/word/2006/wordml">
+  <w:footnote w:type="separator" w:id="0">
     <w:p>
       <w:pPr>
         <w:spacing w:before="0" w:line="240" w:lineRule="auto"/>
@@ -2991,7 +2543,7 @@
     </w:p>
     <w:p/>
   </w:footnote>
-  <w:footnote w:type="continuationSeparator" w:id="0">
+  <w:footnote w:type="continuationSeparator" w:id="1">
     <w:p>
       <w:pPr>
         <w:spacing w:before="0" w:line="240" w:lineRule="auto"/>
@@ -3006,7 +2558,7 @@
 </file>
 
 <file path=word/header1.xml><?xml version="1.0" encoding="utf-8"?>
-<w:hdr xmlns:wpc="http://schemas.microsoft.com/office/word/2010/wordprocessingCanvas" xmlns:cx="http://schemas.microsoft.com/office/drawing/2014/chartex" xmlns:mc="http://schemas.openxmlformats.org/markup-compatibility/2006" xmlns:o="urn:schemas-microsoft-com:office:office" xmlns:r="http://schemas.openxmlformats.org/officeDocument/2006/relationships" xmlns:m="http://schemas.openxmlformats.org/officeDocument/2006/math" xmlns:v="urn:schemas-microsoft-com:vml" xmlns:wp14="http://schemas.microsoft.com/office/word/2010/wordprocessingDrawing" xmlns:wp="http://schemas.openxmlformats.org/drawingml/2006/wordprocessingDrawing" xmlns:w10="urn:schemas-microsoft-com:office:word" xmlns:w="http://schemas.openxmlformats.org/wordprocessingml/2006/main" xmlns:w14="http://schemas.microsoft.com/office/word/2010/wordml" xmlns:w15="http://schemas.microsoft.com/office/word/2012/wordml" xmlns:w16se="http://schemas.microsoft.com/office/word/2015/wordml/symex" xmlns:wpg="http://schemas.microsoft.com/office/word/2010/wordprocessingGroup" xmlns:wpi="http://schemas.microsoft.com/office/word/2010/wordprocessingInk" xmlns:wne="http://schemas.microsoft.com/office/word/2006/wordml" xmlns:wps="http://schemas.microsoft.com/office/word/2010/wordprocessingShape" mc:Ignorable="w14 w15 w16se wp14">
+<w:hdr xmlns:ve="http://schemas.openxmlformats.org/markup-compatibility/2006" xmlns:o="urn:schemas-microsoft-com:office:office" xmlns:r="http://schemas.openxmlformats.org/officeDocument/2006/relationships" xmlns:m="http://schemas.openxmlformats.org/officeDocument/2006/math" xmlns:v="urn:schemas-microsoft-com:vml" xmlns:wp="http://schemas.openxmlformats.org/drawingml/2006/wordprocessingDrawing" xmlns:w10="urn:schemas-microsoft-com:office:word" xmlns:w="http://schemas.openxmlformats.org/wordprocessingml/2006/main" xmlns:wne="http://schemas.microsoft.com/office/word/2006/wordml">
   <w:p>
     <w:pPr>
       <w:pStyle w:val="Encabezado"/>
@@ -3017,10 +2569,10 @@
     <w:r>
       <w:rPr>
         <w:noProof/>
-        <w:lang w:val="en-US"/>
+        <w:lang w:eastAsia="es-ES"/>
       </w:rPr>
       <w:drawing>
-        <wp:anchor distT="0" distB="0" distL="114300" distR="114300" simplePos="0" relativeHeight="251661312" behindDoc="0" locked="0" layoutInCell="1" allowOverlap="1" wp14:anchorId="260BB5FB">
+        <wp:anchor distT="0" distB="0" distL="114300" distR="114300" simplePos="0" relativeHeight="251661312" behindDoc="0" locked="0" layoutInCell="1" allowOverlap="1">
           <wp:simplePos x="0" y="0"/>
           <wp:positionH relativeFrom="column">
             <wp:posOffset>5163820</wp:posOffset>
@@ -3056,7 +2608,7 @@
                   <a:blip r:embed="rId1">
                     <a:extLst>
                       <a:ext uri="{28A0092B-C50C-407E-A947-70E740481C1C}">
-                        <a14:useLocalDpi xmlns:a14="http://schemas.microsoft.com/office/drawing/2010/main" val="0"/>
+                        <a14:useLocalDpi xmlns:a14="http://schemas.microsoft.com/office/drawing/2010/main" xmlns:wps="http://schemas.microsoft.com/office/word/2010/wordprocessingShape" xmlns:wpi="http://schemas.microsoft.com/office/word/2010/wordprocessingInk" xmlns:wpg="http://schemas.microsoft.com/office/word/2010/wordprocessingGroup" xmlns:w16se="http://schemas.microsoft.com/office/word/2015/wordml/symex" xmlns:w15="http://schemas.microsoft.com/office/word/2012/wordml" xmlns:w14="http://schemas.microsoft.com/office/word/2010/wordml" xmlns:w="http://schemas.openxmlformats.org/wordprocessingml/2006/main" xmlns:w10="urn:schemas-microsoft-com:office:word" xmlns:wp14="http://schemas.microsoft.com/office/word/2010/wordprocessingDrawing" xmlns:v="urn:schemas-microsoft-com:vml" xmlns:o="urn:schemas-microsoft-com:office:office" xmlns:mc="http://schemas.openxmlformats.org/markup-compatibility/2006" xmlns:cx="http://schemas.microsoft.com/office/drawing/2014/chartex" xmlns:wpc="http://schemas.microsoft.com/office/word/2010/wordprocessingCanvas" xmlns="" val="0"/>
                       </a:ext>
                     </a:extLst>
                   </a:blip>
@@ -3078,12 +2630,6 @@
               </pic:pic>
             </a:graphicData>
           </a:graphic>
-          <wp14:sizeRelH relativeFrom="page">
-            <wp14:pctWidth>0</wp14:pctWidth>
-          </wp14:sizeRelH>
-          <wp14:sizeRelV relativeFrom="page">
-            <wp14:pctHeight>0</wp14:pctHeight>
-          </wp14:sizeRelV>
         </wp:anchor>
       </w:drawing>
     </w:r>
@@ -3116,88 +2662,23 @@
         <w:szCs w:val="36"/>
         <w:lang w:val="en-US"/>
       </w:rPr>
-      <mc:AlternateContent>
-        <mc:Choice Requires="wps">
-          <w:drawing>
-            <wp:anchor distT="0" distB="0" distL="114300" distR="114300" simplePos="0" relativeHeight="251659264" behindDoc="0" locked="0" layoutInCell="1" allowOverlap="1" wp14:anchorId="5FE8EBA0">
-              <wp:simplePos x="0" y="0"/>
-              <wp:positionH relativeFrom="column">
-                <wp:posOffset>-1090295</wp:posOffset>
-              </wp:positionH>
-              <wp:positionV relativeFrom="paragraph">
-                <wp:posOffset>283845</wp:posOffset>
-              </wp:positionV>
-              <wp:extent cx="246158385" cy="20955"/>
-              <wp:effectExtent l="8890" t="7620" r="6350" b="9525"/>
-              <wp:wrapNone/>
-              <wp:docPr id="7" name="AutoShape 44"/>
-              <wp:cNvGraphicFramePr>
-                <a:graphicFrameLocks xmlns:a="http://schemas.openxmlformats.org/drawingml/2006/main"/>
-              </wp:cNvGraphicFramePr>
-              <a:graphic xmlns:a="http://schemas.openxmlformats.org/drawingml/2006/main">
-                <a:graphicData uri="http://schemas.microsoft.com/office/word/2010/wordprocessingShape">
-                  <wps:wsp>
-                    <wps:cNvCnPr>
-                      <a:cxnSpLocks noChangeShapeType="1"/>
-                    </wps:cNvCnPr>
-                    <wps:spPr bwMode="auto">
-                      <a:xfrm>
-                        <a:off x="0" y="0"/>
-                        <a:ext cx="246158385" cy="20955"/>
-                      </a:xfrm>
-                      <a:prstGeom prst="straightConnector1">
-                        <a:avLst/>
-                      </a:prstGeom>
-                      <a:noFill/>
-                      <a:ln w="9525">
-                        <a:solidFill>
-                          <a:srgbClr val="000000"/>
-                        </a:solidFill>
-                        <a:round/>
-                        <a:headEnd/>
-                        <a:tailEnd/>
-                      </a:ln>
-                      <a:extLst>
-                        <a:ext uri="{909E8E84-426E-40DD-AFC4-6F175D3DCCD1}">
-                          <a14:hiddenFill xmlns:a14="http://schemas.microsoft.com/office/drawing/2010/main">
-                            <a:noFill/>
-                          </a14:hiddenFill>
-                        </a:ext>
-                      </a:extLst>
-                    </wps:spPr>
-                    <wps:bodyPr/>
-                  </wps:wsp>
-                </a:graphicData>
-              </a:graphic>
-              <wp14:sizeRelH relativeFrom="page">
-                <wp14:pctWidth>0</wp14:pctWidth>
-              </wp14:sizeRelH>
-              <wp14:sizeRelV relativeFrom="page">
-                <wp14:pctHeight>0</wp14:pctHeight>
-              </wp14:sizeRelV>
-            </wp:anchor>
-          </w:drawing>
-        </mc:Choice>
-        <mc:Fallback>
-          <w:pict>
-            <v:shapetype w14:anchorId="793243F2" id="_x0000_t32" coordsize="21600,21600" o:spt="32" o:oned="t" path="m,l21600,21600e" filled="f">
-              <v:path arrowok="t" fillok="f" o:connecttype="none"/>
-              <o:lock v:ext="edit" shapetype="t"/>
-            </v:shapetype>
-            <v:shape id="AutoShape 44" o:spid="_x0000_s1026" type="#_x0000_t32" style="position:absolute;margin-left:-85.85pt;margin-top:22.35pt;width:19382.55pt;height:1.65pt;z-index:251659264;visibility:visible;mso-wrap-style:square;mso-width-percent:0;mso-height-percent:0;mso-wrap-distance-left:9pt;mso-wrap-distance-top:0;mso-wrap-distance-right:9pt;mso-wrap-distance-bottom:0;mso-position-horizontal:absolute;mso-position-horizontal-relative:text;mso-position-vertical:absolute;mso-position-vertical-relative:text;mso-width-percent:0;mso-height-percent:0;mso-width-relative:page;mso-height-relative:page" o:gfxdata="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"/>
-          </w:pict>
-        </mc:Fallback>
-      </mc:AlternateContent>
+      <w:pict>
+        <v:shapetype id="_x0000_t32" coordsize="21600,21600" o:spt="32" o:oned="t" path="m,l21600,21600e" filled="f">
+          <v:path arrowok="t" fillok="f" o:connecttype="none"/>
+          <o:lock v:ext="edit" shapetype="t"/>
+        </v:shapetype>
+        <v:shape id="AutoShape 44" o:spid="_x0000_s4102" type="#_x0000_t32" style="position:absolute;margin-left:-85.85pt;margin-top:22.35pt;width:19382.55pt;height:1.65pt;z-index:251659264;visibility:visible" o:gfxdata="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"/>
+      </w:pict>
     </w:r>
     <w:r>
       <w:rPr>
         <w:rFonts w:ascii="Cambria" w:eastAsia="Times New Roman" w:hAnsi="Cambria"/>
         <w:noProof/>
         <w:szCs w:val="36"/>
-        <w:lang w:val="en-US"/>
+        <w:lang w:eastAsia="es-ES"/>
       </w:rPr>
       <w:drawing>
-        <wp:anchor distT="0" distB="0" distL="114300" distR="114300" simplePos="0" relativeHeight="251658240" behindDoc="0" locked="0" layoutInCell="1" allowOverlap="1" wp14:anchorId="1E9C4526">
+        <wp:anchor distT="0" distB="0" distL="114300" distR="114300" simplePos="0" relativeHeight="251658240" behindDoc="0" locked="0" layoutInCell="1" allowOverlap="1">
           <wp:simplePos x="0" y="0"/>
           <wp:positionH relativeFrom="margin">
             <wp:posOffset>-470535</wp:posOffset>
@@ -3225,7 +2706,7 @@
                   <a:blip r:embed="rId2">
                     <a:extLst>
                       <a:ext uri="{28A0092B-C50C-407E-A947-70E740481C1C}">
-                        <a14:useLocalDpi xmlns:a14="http://schemas.microsoft.com/office/drawing/2010/main" val="0"/>
+                        <a14:useLocalDpi xmlns:a14="http://schemas.microsoft.com/office/drawing/2010/main" xmlns:wps="http://schemas.microsoft.com/office/word/2010/wordprocessingShape" xmlns:wpi="http://schemas.microsoft.com/office/word/2010/wordprocessingInk" xmlns:wpg="http://schemas.microsoft.com/office/word/2010/wordprocessingGroup" xmlns:w16se="http://schemas.microsoft.com/office/word/2015/wordml/symex" xmlns:w15="http://schemas.microsoft.com/office/word/2012/wordml" xmlns:w14="http://schemas.microsoft.com/office/word/2010/wordml" xmlns:w="http://schemas.openxmlformats.org/wordprocessingml/2006/main" xmlns:w10="urn:schemas-microsoft-com:office:word" xmlns:wp14="http://schemas.microsoft.com/office/word/2010/wordprocessingDrawing" xmlns:v="urn:schemas-microsoft-com:vml" xmlns:o="urn:schemas-microsoft-com:office:office" xmlns:mc="http://schemas.openxmlformats.org/markup-compatibility/2006" xmlns:cx="http://schemas.microsoft.com/office/drawing/2014/chartex" xmlns:wpc="http://schemas.microsoft.com/office/word/2010/wordprocessingCanvas" xmlns="" val="0"/>
                       </a:ext>
                     </a:extLst>
                   </a:blip>
@@ -3247,12 +2728,6 @@
               </pic:pic>
             </a:graphicData>
           </a:graphic>
-          <wp14:sizeRelH relativeFrom="page">
-            <wp14:pctWidth>0</wp14:pctWidth>
-          </wp14:sizeRelH>
-          <wp14:sizeRelV relativeFrom="page">
-            <wp14:pctHeight>0</wp14:pctHeight>
-          </wp14:sizeRelV>
         </wp:anchor>
       </w:drawing>
     </w:r>
@@ -3263,73 +2738,11 @@
         <w:szCs w:val="36"/>
         <w:lang w:val="en-US"/>
       </w:rPr>
-      <mc:AlternateContent>
-        <mc:Choice Requires="wps">
-          <w:drawing>
-            <wp:anchor distT="0" distB="0" distL="114300" distR="114300" simplePos="0" relativeHeight="251657216" behindDoc="0" locked="0" layoutInCell="1" allowOverlap="1" wp14:anchorId="6C1578FA">
-              <wp:simplePos x="0" y="0"/>
-              <wp:positionH relativeFrom="page">
-                <wp:posOffset>499110</wp:posOffset>
-              </wp:positionH>
-              <wp:positionV relativeFrom="page">
-                <wp:posOffset>5080</wp:posOffset>
-              </wp:positionV>
-              <wp:extent cx="90805" cy="789940"/>
-              <wp:effectExtent l="7620" t="6985" r="6350" b="12700"/>
-              <wp:wrapNone/>
-              <wp:docPr id="6" name="Rectangle 41"/>
-              <wp:cNvGraphicFramePr>
-                <a:graphicFrameLocks xmlns:a="http://schemas.openxmlformats.org/drawingml/2006/main"/>
-              </wp:cNvGraphicFramePr>
-              <a:graphic xmlns:a="http://schemas.openxmlformats.org/drawingml/2006/main">
-                <a:graphicData uri="http://schemas.microsoft.com/office/word/2010/wordprocessingShape">
-                  <wps:wsp>
-                    <wps:cNvSpPr>
-                      <a:spLocks noChangeArrowheads="1"/>
-                    </wps:cNvSpPr>
-                    <wps:spPr bwMode="auto">
-                      <a:xfrm>
-                        <a:off x="0" y="0"/>
-                        <a:ext cx="90805" cy="789940"/>
-                      </a:xfrm>
-                      <a:prstGeom prst="rect">
-                        <a:avLst/>
-                      </a:prstGeom>
-                      <a:solidFill>
-                        <a:srgbClr val="ED7D31"/>
-                      </a:solidFill>
-                      <a:ln w="9525">
-                        <a:solidFill>
-                          <a:srgbClr val="F4B083"/>
-                        </a:solidFill>
-                        <a:miter lim="800000"/>
-                        <a:headEnd/>
-                        <a:tailEnd/>
-                      </a:ln>
-                    </wps:spPr>
-                    <wps:bodyPr rot="0" vert="horz" wrap="square" lIns="91440" tIns="45720" rIns="91440" bIns="45720" anchor="t" anchorCtr="0" upright="1">
-                      <a:noAutofit/>
-                    </wps:bodyPr>
-                  </wps:wsp>
-                </a:graphicData>
-              </a:graphic>
-              <wp14:sizeRelH relativeFrom="page">
-                <wp14:pctWidth>0</wp14:pctWidth>
-              </wp14:sizeRelH>
-              <wp14:sizeRelV relativeFrom="bottomMargin">
-                <wp14:pctHeight>90000</wp14:pctHeight>
-              </wp14:sizeRelV>
-            </wp:anchor>
-          </w:drawing>
-        </mc:Choice>
-        <mc:Fallback>
-          <w:pict>
-            <v:rect w14:anchorId="1D691A44" id="Rectangle 41" o:spid="_x0000_s1026" style="position:absolute;margin-left:39.3pt;margin-top:.4pt;width:7.15pt;height:62.2pt;z-index:251657216;visibility:visible;mso-wrap-style:square;mso-width-percent:0;mso-height-percent:900;mso-wrap-distance-left:9pt;mso-wrap-distance-top:0;mso-wrap-distance-right:9pt;mso-wrap-distance-bottom:0;mso-position-horizontal:absolute;mso-position-horizontal-relative:page;mso-position-vertical:absolute;mso-position-vertical-relative:page;mso-width-percent:0;mso-height-percent:900;mso-width-relative:page;mso-height-relative:bottom-margin-area;v-text-anchor:top" o:gfxdata="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" fillcolor="#ed7d31" strokecolor="#f4b083">
-              <w10:wrap anchorx="page" anchory="page"/>
-            </v:rect>
-          </w:pict>
-        </mc:Fallback>
-      </mc:AlternateContent>
+      <w:pict>
+        <v:rect id="Rectangle 41" o:spid="_x0000_s4101" style="position:absolute;margin-left:39.3pt;margin-top:.4pt;width:7.15pt;height:62.2pt;z-index:251657216;visibility:visible;mso-height-percent:900;mso-position-horizontal-relative:page;mso-position-vertical-relative:page;mso-height-percent:900;mso-height-relative:bottom-margin-area" o:gfxdata="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" fillcolor="#ed7d31" strokecolor="#f4b083">
+          <w10:wrap anchorx="page" anchory="page"/>
+        </v:rect>
+      </w:pict>
     </w:r>
     <w:r>
       <w:rPr>
@@ -3338,73 +2751,11 @@
         <w:szCs w:val="36"/>
         <w:lang w:val="en-US"/>
       </w:rPr>
-      <mc:AlternateContent>
-        <mc:Choice Requires="wps">
-          <w:drawing>
-            <wp:anchor distT="0" distB="0" distL="114300" distR="114300" simplePos="0" relativeHeight="251656192" behindDoc="0" locked="0" layoutInCell="1" allowOverlap="1" wp14:anchorId="0ECEF52D">
-              <wp:simplePos x="0" y="0"/>
-              <wp:positionH relativeFrom="page">
-                <wp:posOffset>6979920</wp:posOffset>
-              </wp:positionH>
-              <wp:positionV relativeFrom="page">
-                <wp:posOffset>5080</wp:posOffset>
-              </wp:positionV>
-              <wp:extent cx="90805" cy="789305"/>
-              <wp:effectExtent l="5715" t="6985" r="8255" b="13335"/>
-              <wp:wrapNone/>
-              <wp:docPr id="5" name="Rectangle 34"/>
-              <wp:cNvGraphicFramePr>
-                <a:graphicFrameLocks xmlns:a="http://schemas.openxmlformats.org/drawingml/2006/main"/>
-              </wp:cNvGraphicFramePr>
-              <a:graphic xmlns:a="http://schemas.openxmlformats.org/drawingml/2006/main">
-                <a:graphicData uri="http://schemas.microsoft.com/office/word/2010/wordprocessingShape">
-                  <wps:wsp>
-                    <wps:cNvSpPr>
-                      <a:spLocks noChangeArrowheads="1"/>
-                    </wps:cNvSpPr>
-                    <wps:spPr bwMode="auto">
-                      <a:xfrm>
-                        <a:off x="0" y="0"/>
-                        <a:ext cx="90805" cy="789305"/>
-                      </a:xfrm>
-                      <a:prstGeom prst="rect">
-                        <a:avLst/>
-                      </a:prstGeom>
-                      <a:solidFill>
-                        <a:srgbClr val="ED7D31"/>
-                      </a:solidFill>
-                      <a:ln w="9525">
-                        <a:solidFill>
-                          <a:srgbClr val="F4B083"/>
-                        </a:solidFill>
-                        <a:miter lim="800000"/>
-                        <a:headEnd/>
-                        <a:tailEnd/>
-                      </a:ln>
-                    </wps:spPr>
-                    <wps:bodyPr rot="0" vert="horz" wrap="square" lIns="91440" tIns="45720" rIns="91440" bIns="45720" anchor="t" anchorCtr="0" upright="1">
-                      <a:noAutofit/>
-                    </wps:bodyPr>
-                  </wps:wsp>
-                </a:graphicData>
-              </a:graphic>
-              <wp14:sizeRelH relativeFrom="page">
-                <wp14:pctWidth>0</wp14:pctWidth>
-              </wp14:sizeRelH>
-              <wp14:sizeRelV relativeFrom="bottomMargin">
-                <wp14:pctHeight>90000</wp14:pctHeight>
-              </wp14:sizeRelV>
-            </wp:anchor>
-          </w:drawing>
-        </mc:Choice>
-        <mc:Fallback>
-          <w:pict>
-            <v:rect w14:anchorId="09A05490" id="Rectangle 34" o:spid="_x0000_s1026" style="position:absolute;margin-left:549.6pt;margin-top:.4pt;width:7.15pt;height:62.15pt;z-index:251656192;visibility:visible;mso-wrap-style:square;mso-width-percent:0;mso-height-percent:900;mso-wrap-distance-left:9pt;mso-wrap-distance-top:0;mso-wrap-distance-right:9pt;mso-wrap-distance-bottom:0;mso-position-horizontal:absolute;mso-position-horizontal-relative:page;mso-position-vertical:absolute;mso-position-vertical-relative:page;mso-width-percent:0;mso-height-percent:900;mso-width-relative:page;mso-height-relative:bottom-margin-area;v-text-anchor:top" o:gfxdata="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" fillcolor="#ed7d31" strokecolor="#f4b083">
-              <w10:wrap anchorx="page" anchory="page"/>
-            </v:rect>
-          </w:pict>
-        </mc:Fallback>
-      </mc:AlternateContent>
+      <w:pict>
+        <v:rect id="Rectangle 34" o:spid="_x0000_s4100" style="position:absolute;margin-left:549.6pt;margin-top:.4pt;width:7.15pt;height:62.15pt;z-index:251656192;visibility:visible;mso-height-percent:900;mso-position-horizontal-relative:page;mso-position-vertical-relative:page;mso-height-percent:900;mso-height-relative:bottom-margin-area" o:gfxdata="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" fillcolor="#ed7d31" strokecolor="#f4b083">
+          <w10:wrap anchorx="page" anchory="page"/>
+        </v:rect>
+      </w:pict>
     </w:r>
     <w:r>
       <w:rPr>
@@ -3425,8 +2776,8 @@
 </file>
 
 <file path=word/numbering.xml><?xml version="1.0" encoding="utf-8"?>
-<w:numbering xmlns:wpc="http://schemas.microsoft.com/office/word/2010/wordprocessingCanvas" xmlns:cx="http://schemas.microsoft.com/office/drawing/2014/chartex" xmlns:mc="http://schemas.openxmlformats.org/markup-compatibility/2006" xmlns:o="urn:schemas-microsoft-com:office:office" xmlns:r="http://schemas.openxmlformats.org/officeDocument/2006/relationships" xmlns:m="http://schemas.openxmlformats.org/officeDocument/2006/math" xmlns:v="urn:schemas-microsoft-com:vml" xmlns:wp14="http://schemas.microsoft.com/office/word/2010/wordprocessingDrawing" xmlns:wp="http://schemas.openxmlformats.org/drawingml/2006/wordprocessingDrawing" xmlns:w10="urn:schemas-microsoft-com:office:word" xmlns:w="http://schemas.openxmlformats.org/wordprocessingml/2006/main" xmlns:w14="http://schemas.microsoft.com/office/word/2010/wordml" xmlns:w15="http://schemas.microsoft.com/office/word/2012/wordml" xmlns:w16se="http://schemas.microsoft.com/office/word/2015/wordml/symex" xmlns:wpg="http://schemas.microsoft.com/office/word/2010/wordprocessingGroup" xmlns:wpi="http://schemas.microsoft.com/office/word/2010/wordprocessingInk" xmlns:wne="http://schemas.microsoft.com/office/word/2006/wordml" xmlns:wps="http://schemas.microsoft.com/office/word/2010/wordprocessingShape" mc:Ignorable="w14 w15 w16se wp14">
-  <w:abstractNum w:abstractNumId="0" w15:restartNumberingAfterBreak="0">
+<w:numbering xmlns:ve="http://schemas.openxmlformats.org/markup-compatibility/2006" xmlns:o="urn:schemas-microsoft-com:office:office" xmlns:r="http://schemas.openxmlformats.org/officeDocument/2006/relationships" xmlns:m="http://schemas.openxmlformats.org/officeDocument/2006/math" xmlns:v="urn:schemas-microsoft-com:vml" xmlns:wp="http://schemas.openxmlformats.org/drawingml/2006/wordprocessingDrawing" xmlns:w10="urn:schemas-microsoft-com:office:word" xmlns:w="http://schemas.openxmlformats.org/wordprocessingml/2006/main" xmlns:wne="http://schemas.microsoft.com/office/word/2006/wordml">
+  <w:abstractNum w:abstractNumId="0">
     <w:nsid w:val="00000003"/>
     <w:multiLevelType w:val="multilevel"/>
     <w:tmpl w:val="00000003"/>
@@ -3584,7 +2935,7 @@
       </w:rPr>
     </w:lvl>
   </w:abstractNum>
-  <w:abstractNum w:abstractNumId="1" w15:restartNumberingAfterBreak="0">
+  <w:abstractNum w:abstractNumId="1">
     <w:nsid w:val="00000004"/>
     <w:multiLevelType w:val="multilevel"/>
     <w:tmpl w:val="796A7516"/>
@@ -3742,7 +3093,7 @@
       </w:rPr>
     </w:lvl>
   </w:abstractNum>
-  <w:abstractNum w:abstractNumId="2" w15:restartNumberingAfterBreak="0">
+  <w:abstractNum w:abstractNumId="2">
     <w:nsid w:val="00000005"/>
     <w:multiLevelType w:val="multilevel"/>
     <w:tmpl w:val="00000005"/>
@@ -3900,7 +3251,7 @@
       </w:rPr>
     </w:lvl>
   </w:abstractNum>
-  <w:abstractNum w:abstractNumId="3" w15:restartNumberingAfterBreak="0">
+  <w:abstractNum w:abstractNumId="3">
     <w:nsid w:val="00000006"/>
     <w:multiLevelType w:val="multilevel"/>
     <w:tmpl w:val="00000006"/>
@@ -4058,7 +3409,7 @@
       </w:rPr>
     </w:lvl>
   </w:abstractNum>
-  <w:abstractNum w:abstractNumId="4" w15:restartNumberingAfterBreak="0">
+  <w:abstractNum w:abstractNumId="4">
     <w:nsid w:val="11EC450D"/>
     <w:multiLevelType w:val="hybridMultilevel"/>
     <w:tmpl w:val="8D1847A2"/>
@@ -4171,7 +3522,7 @@
       </w:rPr>
     </w:lvl>
   </w:abstractNum>
-  <w:abstractNum w:abstractNumId="5" w15:restartNumberingAfterBreak="0">
+  <w:abstractNum w:abstractNumId="5">
     <w:nsid w:val="255F5799"/>
     <w:multiLevelType w:val="hybridMultilevel"/>
     <w:tmpl w:val="B8F40458"/>
@@ -4257,7 +3608,7 @@
       </w:pPr>
     </w:lvl>
   </w:abstractNum>
-  <w:abstractNum w:abstractNumId="6" w15:restartNumberingAfterBreak="0">
+  <w:abstractNum w:abstractNumId="6">
     <w:nsid w:val="3D8B47DE"/>
     <w:multiLevelType w:val="hybridMultilevel"/>
     <w:tmpl w:val="0058A3D8"/>
@@ -4369,7 +3720,7 @@
       </w:rPr>
     </w:lvl>
   </w:abstractNum>
-  <w:abstractNum w:abstractNumId="7" w15:restartNumberingAfterBreak="0">
+  <w:abstractNum w:abstractNumId="7">
     <w:nsid w:val="3EC67EFA"/>
     <w:multiLevelType w:val="hybridMultilevel"/>
     <w:tmpl w:val="11E86B8C"/>
@@ -4481,7 +3832,7 @@
       </w:rPr>
     </w:lvl>
   </w:abstractNum>
-  <w:abstractNum w:abstractNumId="8" w15:restartNumberingAfterBreak="0">
+  <w:abstractNum w:abstractNumId="8">
     <w:nsid w:val="487036EC"/>
     <w:multiLevelType w:val="hybridMultilevel"/>
     <w:tmpl w:val="BDFE724A"/>
@@ -4567,7 +3918,7 @@
       </w:pPr>
     </w:lvl>
   </w:abstractNum>
-  <w:abstractNum w:abstractNumId="9" w15:restartNumberingAfterBreak="0">
+  <w:abstractNum w:abstractNumId="9">
     <w:nsid w:val="48C1699B"/>
     <w:multiLevelType w:val="hybridMultilevel"/>
     <w:tmpl w:val="F320DCC8"/>
@@ -4679,7 +4030,7 @@
       </w:rPr>
     </w:lvl>
   </w:abstractNum>
-  <w:abstractNum w:abstractNumId="10" w15:restartNumberingAfterBreak="0">
+  <w:abstractNum w:abstractNumId="10">
     <w:nsid w:val="52D90BB8"/>
     <w:multiLevelType w:val="hybridMultilevel"/>
     <w:tmpl w:val="1D2461DE"/>
@@ -4793,7 +4144,7 @@
       </w:rPr>
     </w:lvl>
   </w:abstractNum>
-  <w:abstractNum w:abstractNumId="11" w15:restartNumberingAfterBreak="0">
+  <w:abstractNum w:abstractNumId="11">
     <w:nsid w:val="5BC3140E"/>
     <w:multiLevelType w:val="hybridMultilevel"/>
     <w:tmpl w:val="B9F2FA86"/>
@@ -4905,7 +4256,7 @@
       </w:rPr>
     </w:lvl>
   </w:abstractNum>
-  <w:abstractNum w:abstractNumId="12" w15:restartNumberingAfterBreak="0">
+  <w:abstractNum w:abstractNumId="12">
     <w:nsid w:val="708E589C"/>
     <w:multiLevelType w:val="multilevel"/>
     <w:tmpl w:val="381042DE"/>
@@ -5045,7 +4396,7 @@
       </w:rPr>
     </w:lvl>
   </w:abstractNum>
-  <w:abstractNum w:abstractNumId="13" w15:restartNumberingAfterBreak="0">
+  <w:abstractNum w:abstractNumId="13">
     <w:nsid w:val="7DD64906"/>
     <w:multiLevelType w:val="hybridMultilevel"/>
     <w:tmpl w:val="795E7434"/>
@@ -5210,7 +4561,7 @@
 </file>
 
 <file path=word/styles.xml><?xml version="1.0" encoding="utf-8"?>
-<w:styles xmlns:mc="http://schemas.openxmlformats.org/markup-compatibility/2006" xmlns:r="http://schemas.openxmlformats.org/officeDocument/2006/relationships" xmlns:w="http://schemas.openxmlformats.org/wordprocessingml/2006/main" xmlns:w14="http://schemas.microsoft.com/office/word/2010/wordml" xmlns:w15="http://schemas.microsoft.com/office/word/2012/wordml" xmlns:w16se="http://schemas.microsoft.com/office/word/2015/wordml/symex" mc:Ignorable="w14 w15 w16se">
+<w:styles xmlns:r="http://schemas.openxmlformats.org/officeDocument/2006/relationships" xmlns:w="http://schemas.openxmlformats.org/wordprocessingml/2006/main">
   <w:docDefaults>
     <w:rPrDefault>
       <w:rPr>
@@ -5220,378 +4571,145 @@
     </w:rPrDefault>
     <w:pPrDefault/>
   </w:docDefaults>
-  <w:latentStyles w:defLockedState="0" w:defUIPriority="99" w:defSemiHidden="0" w:defUnhideWhenUsed="0" w:defQFormat="0" w:count="371">
-    <w:lsdException w:name="Normal" w:uiPriority="0" w:qFormat="1"/>
-    <w:lsdException w:name="heading 1" w:uiPriority="0" w:qFormat="1"/>
-    <w:lsdException w:name="heading 2" w:semiHidden="1" w:uiPriority="0" w:unhideWhenUsed="1" w:qFormat="1"/>
-    <w:lsdException w:name="heading 3" w:semiHidden="1" w:uiPriority="9" w:unhideWhenUsed="1" w:qFormat="1"/>
-    <w:lsdException w:name="heading 4" w:semiHidden="1" w:uiPriority="9" w:unhideWhenUsed="1" w:qFormat="1"/>
-    <w:lsdException w:name="heading 5" w:semiHidden="1" w:uiPriority="9" w:unhideWhenUsed="1" w:qFormat="1"/>
-    <w:lsdException w:name="heading 6" w:semiHidden="1" w:uiPriority="9" w:unhideWhenUsed="1" w:qFormat="1"/>
-    <w:lsdException w:name="heading 7" w:semiHidden="1" w:uiPriority="9" w:unhideWhenUsed="1" w:qFormat="1"/>
-    <w:lsdException w:name="heading 8" w:semiHidden="1" w:uiPriority="9" w:unhideWhenUsed="1" w:qFormat="1"/>
-    <w:lsdException w:name="heading 9" w:semiHidden="1" w:uiPriority="9" w:unhideWhenUsed="1" w:qFormat="1"/>
-    <w:lsdException w:name="index 1" w:semiHidden="1" w:unhideWhenUsed="1"/>
-    <w:lsdException w:name="index 2" w:semiHidden="1" w:unhideWhenUsed="1"/>
-    <w:lsdException w:name="index 3" w:semiHidden="1" w:unhideWhenUsed="1"/>
-    <w:lsdException w:name="index 4" w:semiHidden="1" w:unhideWhenUsed="1"/>
-    <w:lsdException w:name="index 5" w:semiHidden="1" w:unhideWhenUsed="1"/>
-    <w:lsdException w:name="index 6" w:semiHidden="1" w:unhideWhenUsed="1"/>
-    <w:lsdException w:name="index 7" w:semiHidden="1" w:unhideWhenUsed="1"/>
-    <w:lsdException w:name="index 8" w:semiHidden="1" w:unhideWhenUsed="1"/>
-    <w:lsdException w:name="index 9" w:semiHidden="1" w:unhideWhenUsed="1"/>
-    <w:lsdException w:name="toc 1" w:semiHidden="1" w:uiPriority="39" w:unhideWhenUsed="1" w:qFormat="1"/>
-    <w:lsdException w:name="toc 2" w:semiHidden="1" w:uiPriority="39" w:unhideWhenUsed="1" w:qFormat="1"/>
-    <w:lsdException w:name="toc 3" w:semiHidden="1" w:uiPriority="39" w:unhideWhenUsed="1" w:qFormat="1"/>
-    <w:lsdException w:name="toc 4" w:semiHidden="1" w:uiPriority="39" w:unhideWhenUsed="1"/>
-    <w:lsdException w:name="toc 5" w:semiHidden="1" w:uiPriority="39" w:unhideWhenUsed="1"/>
-    <w:lsdException w:name="toc 6" w:semiHidden="1" w:uiPriority="39" w:unhideWhenUsed="1"/>
-    <w:lsdException w:name="toc 7" w:semiHidden="1" w:uiPriority="39" w:unhideWhenUsed="1"/>
-    <w:lsdException w:name="toc 8" w:semiHidden="1" w:uiPriority="39" w:unhideWhenUsed="1"/>
-    <w:lsdException w:name="toc 9" w:semiHidden="1" w:uiPriority="39" w:unhideWhenUsed="1"/>
-    <w:lsdException w:name="Normal Indent" w:semiHidden="1" w:unhideWhenUsed="1"/>
-    <w:lsdException w:name="footnote text" w:semiHidden="1" w:unhideWhenUsed="1"/>
-    <w:lsdException w:name="annotation text" w:semiHidden="1" w:unhideWhenUsed="1"/>
-    <w:lsdException w:name="header" w:semiHidden="1" w:unhideWhenUsed="1"/>
-    <w:lsdException w:name="footer" w:semiHidden="1" w:unhideWhenUsed="1"/>
-    <w:lsdException w:name="index heading" w:semiHidden="1" w:unhideWhenUsed="1"/>
-    <w:lsdException w:name="caption" w:semiHidden="1" w:uiPriority="35" w:unhideWhenUsed="1" w:qFormat="1"/>
-    <w:lsdException w:name="table of figures" w:semiHidden="1" w:unhideWhenUsed="1"/>
-    <w:lsdException w:name="envelope address" w:semiHidden="1" w:unhideWhenUsed="1"/>
-    <w:lsdException w:name="envelope return" w:semiHidden="1" w:unhideWhenUsed="1"/>
-    <w:lsdException w:name="footnote reference" w:semiHidden="1" w:unhideWhenUsed="1"/>
-    <w:lsdException w:name="annotation reference" w:semiHidden="1" w:unhideWhenUsed="1"/>
-    <w:lsdException w:name="line number" w:semiHidden="1" w:unhideWhenUsed="1"/>
-    <w:lsdException w:name="page number" w:semiHidden="1" w:unhideWhenUsed="1"/>
-    <w:lsdException w:name="endnote reference" w:semiHidden="1" w:unhideWhenUsed="1"/>
-    <w:lsdException w:name="endnote text" w:semiHidden="1" w:unhideWhenUsed="1"/>
-    <w:lsdException w:name="table of authorities" w:semiHidden="1" w:unhideWhenUsed="1"/>
-    <w:lsdException w:name="macro" w:semiHidden="1" w:unhideWhenUsed="1"/>
-    <w:lsdException w:name="toa heading" w:semiHidden="1" w:unhideWhenUsed="1"/>
-    <w:lsdException w:name="List" w:semiHidden="1" w:unhideWhenUsed="1"/>
-    <w:lsdException w:name="List Bullet" w:semiHidden="1" w:unhideWhenUsed="1"/>
-    <w:lsdException w:name="List Number" w:semiHidden="1" w:unhideWhenUsed="1"/>
-    <w:lsdException w:name="List 2" w:semiHidden="1" w:unhideWhenUsed="1"/>
-    <w:lsdException w:name="List 3" w:semiHidden="1" w:unhideWhenUsed="1"/>
-    <w:lsdException w:name="List 4" w:semiHidden="1" w:unhideWhenUsed="1"/>
-    <w:lsdException w:name="List 5" w:semiHidden="1" w:unhideWhenUsed="1"/>
-    <w:lsdException w:name="List Bullet 2" w:semiHidden="1" w:unhideWhenUsed="1"/>
-    <w:lsdException w:name="List Bullet 3" w:semiHidden="1" w:unhideWhenUsed="1"/>
-    <w:lsdException w:name="List Bullet 4" w:semiHidden="1" w:unhideWhenUsed="1"/>
-    <w:lsdException w:name="List Bullet 5" w:semiHidden="1" w:unhideWhenUsed="1"/>
-    <w:lsdException w:name="List Number 2" w:semiHidden="1" w:unhideWhenUsed="1"/>
-    <w:lsdException w:name="List Number 3" w:semiHidden="1" w:unhideWhenUsed="1"/>
-    <w:lsdException w:name="List Number 4" w:semiHidden="1" w:unhideWhenUsed="1"/>
-    <w:lsdException w:name="List Number 5" w:semiHidden="1" w:unhideWhenUsed="1"/>
-    <w:lsdException w:name="Title" w:uiPriority="10" w:qFormat="1"/>
-    <w:lsdException w:name="Closing" w:semiHidden="1" w:unhideWhenUsed="1"/>
-    <w:lsdException w:name="Signature" w:semiHidden="1" w:unhideWhenUsed="1"/>
-    <w:lsdException w:name="Default Paragraph Font" w:semiHidden="1" w:uiPriority="1" w:unhideWhenUsed="1"/>
-    <w:lsdException w:name="Body Text" w:semiHidden="1" w:uiPriority="0" w:unhideWhenUsed="1"/>
-    <w:lsdException w:name="Body Text Indent" w:semiHidden="1" w:unhideWhenUsed="1"/>
-    <w:lsdException w:name="List Continue" w:semiHidden="1" w:unhideWhenUsed="1"/>
-    <w:lsdException w:name="List Continue 2" w:semiHidden="1" w:unhideWhenUsed="1"/>
-    <w:lsdException w:name="List Continue 3" w:semiHidden="1" w:unhideWhenUsed="1"/>
-    <w:lsdException w:name="List Continue 4" w:semiHidden="1" w:unhideWhenUsed="1"/>
-    <w:lsdException w:name="List Continue 5" w:semiHidden="1" w:unhideWhenUsed="1"/>
-    <w:lsdException w:name="Message Header" w:semiHidden="1" w:unhideWhenUsed="1"/>
-    <w:lsdException w:name="Subtitle" w:uiPriority="11" w:qFormat="1"/>
-    <w:lsdException w:name="Salutation" w:semiHidden="1" w:unhideWhenUsed="1"/>
-    <w:lsdException w:name="Date" w:semiHidden="1" w:unhideWhenUsed="1"/>
-    <w:lsdException w:name="Body Text First Indent" w:semiHidden="1" w:unhideWhenUsed="1"/>
-    <w:lsdException w:name="Body Text First Indent 2" w:semiHidden="1" w:unhideWhenUsed="1"/>
-    <w:lsdException w:name="Note Heading" w:semiHidden="1" w:unhideWhenUsed="1"/>
-    <w:lsdException w:name="Body Text 2" w:semiHidden="1" w:unhideWhenUsed="1"/>
-    <w:lsdException w:name="Body Text 3" w:semiHidden="1" w:unhideWhenUsed="1"/>
-    <w:lsdException w:name="Body Text Indent 2" w:semiHidden="1" w:unhideWhenUsed="1"/>
-    <w:lsdException w:name="Body Text Indent 3" w:semiHidden="1" w:unhideWhenUsed="1"/>
-    <w:lsdException w:name="Block Text" w:semiHidden="1" w:unhideWhenUsed="1"/>
-    <w:lsdException w:name="Hyperlink" w:semiHidden="1" w:unhideWhenUsed="1"/>
-    <w:lsdException w:name="FollowedHyperlink" w:semiHidden="1" w:unhideWhenUsed="1"/>
-    <w:lsdException w:name="Strong" w:uiPriority="22" w:qFormat="1"/>
-    <w:lsdException w:name="Emphasis" w:uiPriority="20" w:qFormat="1"/>
-    <w:lsdException w:name="Document Map" w:semiHidden="1" w:unhideWhenUsed="1"/>
-    <w:lsdException w:name="Plain Text" w:semiHidden="1" w:unhideWhenUsed="1"/>
-    <w:lsdException w:name="E-mail Signature" w:semiHidden="1" w:unhideWhenUsed="1"/>
-    <w:lsdException w:name="HTML Top of Form" w:semiHidden="1" w:unhideWhenUsed="1"/>
-    <w:lsdException w:name="HTML Bottom of Form" w:semiHidden="1" w:unhideWhenUsed="1"/>
-    <w:lsdException w:name="Normal (Web)" w:semiHidden="1" w:unhideWhenUsed="1"/>
-    <w:lsdException w:name="HTML Acronym" w:semiHidden="1" w:unhideWhenUsed="1"/>
-    <w:lsdException w:name="HTML Address" w:semiHidden="1" w:unhideWhenUsed="1"/>
-    <w:lsdException w:name="HTML Cite" w:semiHidden="1" w:unhideWhenUsed="1"/>
-    <w:lsdException w:name="HTML Code" w:semiHidden="1" w:unhideWhenUsed="1"/>
-    <w:lsdException w:name="HTML Definition" w:semiHidden="1" w:unhideWhenUsed="1"/>
-    <w:lsdException w:name="HTML Keyboard" w:semiHidden="1" w:unhideWhenUsed="1"/>
-    <w:lsdException w:name="HTML Preformatted" w:semiHidden="1" w:unhideWhenUsed="1"/>
-    <w:lsdException w:name="HTML Sample" w:semiHidden="1" w:unhideWhenUsed="1"/>
-    <w:lsdException w:name="HTML Typewriter" w:semiHidden="1" w:unhideWhenUsed="1"/>
-    <w:lsdException w:name="HTML Variable" w:semiHidden="1" w:unhideWhenUsed="1"/>
-    <w:lsdException w:name="Normal Table" w:semiHidden="1" w:unhideWhenUsed="1"/>
-    <w:lsdException w:name="annotation subject" w:semiHidden="1" w:unhideWhenUsed="1"/>
-    <w:lsdException w:name="No List" w:semiHidden="1" w:unhideWhenUsed="1"/>
-    <w:lsdException w:name="Outline List 1" w:semiHidden="1" w:unhideWhenUsed="1"/>
-    <w:lsdException w:name="Outline List 2" w:semiHidden="1" w:unhideWhenUsed="1"/>
-    <w:lsdException w:name="Outline List 3" w:semiHidden="1" w:unhideWhenUsed="1"/>
-    <w:lsdException w:name="Table Simple 1" w:semiHidden="1" w:unhideWhenUsed="1"/>
-    <w:lsdException w:name="Table Simple 2" w:semiHidden="1" w:unhideWhenUsed="1"/>
-    <w:lsdException w:name="Table Simple 3" w:semiHidden="1" w:unhideWhenUsed="1"/>
-    <w:lsdException w:name="Table Classic 1" w:semiHidden="1" w:unhideWhenUsed="1"/>
-    <w:lsdException w:name="Table Classic 2" w:semiHidden="1" w:unhideWhenUsed="1"/>
-    <w:lsdException w:name="Table Classic 3" w:semiHidden="1" w:unhideWhenUsed="1"/>
-    <w:lsdException w:name="Table Classic 4" w:semiHidden="1" w:unhideWhenUsed="1"/>
-    <w:lsdException w:name="Table Colorful 1" w:semiHidden="1" w:unhideWhenUsed="1"/>
-    <w:lsdException w:name="Table Colorful 2" w:semiHidden="1" w:unhideWhenUsed="1"/>
-    <w:lsdException w:name="Table Colorful 3" w:semiHidden="1" w:unhideWhenUsed="1"/>
-    <w:lsdException w:name="Table Columns 1" w:semiHidden="1" w:unhideWhenUsed="1"/>
-    <w:lsdException w:name="Table Columns 2" w:semiHidden="1" w:unhideWhenUsed="1"/>
-    <w:lsdException w:name="Table Columns 3" w:semiHidden="1" w:unhideWhenUsed="1"/>
-    <w:lsdException w:name="Table Columns 4" w:semiHidden="1" w:unhideWhenUsed="1"/>
-    <w:lsdException w:name="Table Columns 5" w:semiHidden="1" w:unhideWhenUsed="1"/>
-    <w:lsdException w:name="Table Grid 1" w:semiHidden="1" w:unhideWhenUsed="1"/>
-    <w:lsdException w:name="Table Grid 2" w:semiHidden="1" w:unhideWhenUsed="1"/>
-    <w:lsdException w:name="Table Grid 3" w:semiHidden="1" w:unhideWhenUsed="1"/>
-    <w:lsdException w:name="Table Grid 4" w:semiHidden="1" w:unhideWhenUsed="1"/>
-    <w:lsdException w:name="Table Grid 5" w:semiHidden="1" w:unhideWhenUsed="1"/>
-    <w:lsdException w:name="Table Grid 6" w:semiHidden="1" w:unhideWhenUsed="1"/>
-    <w:lsdException w:name="Table Grid 7" w:semiHidden="1" w:unhideWhenUsed="1"/>
-    <w:lsdException w:name="Table Grid 8" w:semiHidden="1" w:unhideWhenUsed="1"/>
-    <w:lsdException w:name="Table List 1" w:semiHidden="1" w:unhideWhenUsed="1"/>
-    <w:lsdException w:name="Table List 2" w:semiHidden="1" w:unhideWhenUsed="1"/>
-    <w:lsdException w:name="Table List 3" w:semiHidden="1" w:unhideWhenUsed="1"/>
-    <w:lsdException w:name="Table List 4" w:semiHidden="1" w:unhideWhenUsed="1"/>
-    <w:lsdException w:name="Table List 5" w:semiHidden="1" w:unhideWhenUsed="1"/>
-    <w:lsdException w:name="Table List 6" w:semiHidden="1" w:unhideWhenUsed="1"/>
-    <w:lsdException w:name="Table List 7" w:semiHidden="1" w:unhideWhenUsed="1"/>
-    <w:lsdException w:name="Table List 8" w:semiHidden="1" w:unhideWhenUsed="1"/>
-    <w:lsdException w:name="Table 3D effects 1" w:semiHidden="1" w:unhideWhenUsed="1"/>
-    <w:lsdException w:name="Table 3D effects 2" w:semiHidden="1" w:unhideWhenUsed="1"/>
-    <w:lsdException w:name="Table 3D effects 3" w:semiHidden="1" w:unhideWhenUsed="1"/>
-    <w:lsdException w:name="Table Contemporary" w:semiHidden="1" w:unhideWhenUsed="1"/>
-    <w:lsdException w:name="Table Elegant" w:semiHidden="1" w:unhideWhenUsed="1"/>
-    <w:lsdException w:name="Table Professional" w:semiHidden="1" w:unhideWhenUsed="1"/>
-    <w:lsdException w:name="Table Subtle 1" w:semiHidden="1" w:unhideWhenUsed="1"/>
-    <w:lsdException w:name="Table Subtle 2" w:semiHidden="1" w:unhideWhenUsed="1"/>
-    <w:lsdException w:name="Table Web 1" w:semiHidden="1" w:unhideWhenUsed="1"/>
-    <w:lsdException w:name="Table Web 2" w:semiHidden="1" w:unhideWhenUsed="1"/>
-    <w:lsdException w:name="Table Web 3" w:semiHidden="1" w:unhideWhenUsed="1"/>
-    <w:lsdException w:name="Balloon Text" w:semiHidden="1" w:unhideWhenUsed="1"/>
-    <w:lsdException w:name="Table Grid" w:uiPriority="59"/>
-    <w:lsdException w:name="Table Theme" w:semiHidden="1" w:unhideWhenUsed="1"/>
-    <w:lsdException w:name="Placeholder Text" w:semiHidden="1"/>
-    <w:lsdException w:name="No Spacing" w:uiPriority="1" w:qFormat="1"/>
-    <w:lsdException w:name="Light Shading" w:uiPriority="60"/>
-    <w:lsdException w:name="Light List" w:uiPriority="61"/>
-    <w:lsdException w:name="Light Grid" w:uiPriority="62"/>
-    <w:lsdException w:name="Medium Shading 1" w:uiPriority="63"/>
-    <w:lsdException w:name="Medium Shading 2" w:uiPriority="64"/>
-    <w:lsdException w:name="Medium List 1" w:uiPriority="65"/>
-    <w:lsdException w:name="Medium List 2" w:uiPriority="66"/>
-    <w:lsdException w:name="Medium Grid 1" w:uiPriority="67"/>
-    <w:lsdException w:name="Medium Grid 2" w:uiPriority="68"/>
-    <w:lsdException w:name="Medium Grid 3" w:uiPriority="69"/>
-    <w:lsdException w:name="Dark List" w:uiPriority="70"/>
-    <w:lsdException w:name="Colorful Shading" w:uiPriority="71"/>
-    <w:lsdException w:name="Colorful List" w:uiPriority="72"/>
-    <w:lsdException w:name="Colorful Grid" w:uiPriority="73"/>
-    <w:lsdException w:name="Light Shading Accent 1" w:uiPriority="60"/>
-    <w:lsdException w:name="Light List Accent 1" w:uiPriority="61"/>
-    <w:lsdException w:name="Light Grid Accent 1" w:uiPriority="62"/>
-    <w:lsdException w:name="Medium Shading 1 Accent 1" w:uiPriority="63"/>
-    <w:lsdException w:name="Medium Shading 2 Accent 1" w:uiPriority="64"/>
-    <w:lsdException w:name="Medium List 1 Accent 1" w:uiPriority="65"/>
-    <w:lsdException w:name="Revision" w:semiHidden="1"/>
-    <w:lsdException w:name="List Paragraph" w:uiPriority="34" w:qFormat="1"/>
-    <w:lsdException w:name="Quote" w:uiPriority="29" w:qFormat="1"/>
-    <w:lsdException w:name="Intense Quote" w:uiPriority="30" w:qFormat="1"/>
-    <w:lsdException w:name="Medium List 2 Accent 1" w:uiPriority="66"/>
-    <w:lsdException w:name="Medium Grid 1 Accent 1" w:uiPriority="67"/>
-    <w:lsdException w:name="Medium Grid 2 Accent 1" w:uiPriority="68"/>
-    <w:lsdException w:name="Medium Grid 3 Accent 1" w:uiPriority="69"/>
-    <w:lsdException w:name="Dark List Accent 1" w:uiPriority="70"/>
-    <w:lsdException w:name="Colorful Shading Accent 1" w:uiPriority="71"/>
-    <w:lsdException w:name="Colorful List Accent 1" w:uiPriority="72"/>
-    <w:lsdException w:name="Colorful Grid Accent 1" w:uiPriority="73"/>
-    <w:lsdException w:name="Light Shading Accent 2" w:uiPriority="60"/>
-    <w:lsdException w:name="Light List Accent 2" w:uiPriority="61"/>
-    <w:lsdException w:name="Light Grid Accent 2" w:uiPriority="62"/>
-    <w:lsdException w:name="Medium Shading 1 Accent 2" w:uiPriority="63"/>
-    <w:lsdException w:name="Medium Shading 2 Accent 2" w:uiPriority="64"/>
-    <w:lsdException w:name="Medium List 1 Accent 2" w:uiPriority="65"/>
-    <w:lsdException w:name="Medium List 2 Accent 2" w:uiPriority="66"/>
-    <w:lsdException w:name="Medium Grid 1 Accent 2" w:uiPriority="67"/>
-    <w:lsdException w:name="Medium Grid 2 Accent 2" w:uiPriority="68"/>
-    <w:lsdException w:name="Medium Grid 3 Accent 2" w:uiPriority="69"/>
-    <w:lsdException w:name="Dark List Accent 2" w:uiPriority="70"/>
-    <w:lsdException w:name="Colorful Shading Accent 2" w:uiPriority="71"/>
-    <w:lsdException w:name="Colorful List Accent 2" w:uiPriority="72"/>
-    <w:lsdException w:name="Colorful Grid Accent 2" w:uiPriority="73"/>
-    <w:lsdException w:name="Light Shading Accent 3" w:uiPriority="60"/>
-    <w:lsdException w:name="Light List Accent 3" w:uiPriority="61"/>
-    <w:lsdException w:name="Light Grid Accent 3" w:uiPriority="62"/>
-    <w:lsdException w:name="Medium Shading 1 Accent 3" w:uiPriority="63"/>
-    <w:lsdException w:name="Medium Shading 2 Accent 3" w:uiPriority="64"/>
-    <w:lsdException w:name="Medium List 1 Accent 3" w:uiPriority="65"/>
-    <w:lsdException w:name="Medium List 2 Accent 3" w:uiPriority="66"/>
-    <w:lsdException w:name="Medium Grid 1 Accent 3" w:uiPriority="67"/>
-    <w:lsdException w:name="Medium Grid 2 Accent 3" w:uiPriority="68"/>
-    <w:lsdException w:name="Medium Grid 3 Accent 3" w:uiPriority="69"/>
-    <w:lsdException w:name="Dark List Accent 3" w:uiPriority="70"/>
-    <w:lsdException w:name="Colorful Shading Accent 3" w:uiPriority="71"/>
-    <w:lsdException w:name="Colorful List Accent 3" w:uiPriority="72"/>
-    <w:lsdException w:name="Colorful Grid Accent 3" w:uiPriority="73"/>
-    <w:lsdException w:name="Light Shading Accent 4" w:uiPriority="60"/>
-    <w:lsdException w:name="Light List Accent 4" w:uiPriority="61"/>
-    <w:lsdException w:name="Light Grid Accent 4" w:uiPriority="62"/>
-    <w:lsdException w:name="Medium Shading 1 Accent 4" w:uiPriority="63"/>
-    <w:lsdException w:name="Medium Shading 2 Accent 4" w:uiPriority="64"/>
-    <w:lsdException w:name="Medium List 1 Accent 4" w:uiPriority="65"/>
-    <w:lsdException w:name="Medium List 2 Accent 4" w:uiPriority="66"/>
-    <w:lsdException w:name="Medium Grid 1 Accent 4" w:uiPriority="67"/>
-    <w:lsdException w:name="Medium Grid 2 Accent 4" w:uiPriority="68"/>
-    <w:lsdException w:name="Medium Grid 3 Accent 4" w:uiPriority="69"/>
-    <w:lsdException w:name="Dark List Accent 4" w:uiPriority="70"/>
-    <w:lsdException w:name="Colorful Shading Accent 4" w:uiPriority="71"/>
-    <w:lsdException w:name="Colorful List Accent 4" w:uiPriority="72"/>
-    <w:lsdException w:name="Colorful Grid Accent 4" w:uiPriority="73"/>
-    <w:lsdException w:name="Light Shading Accent 5" w:uiPriority="60"/>
-    <w:lsdException w:name="Light List Accent 5" w:uiPriority="61"/>
-    <w:lsdException w:name="Light Grid Accent 5" w:uiPriority="62"/>
-    <w:lsdException w:name="Medium Shading 1 Accent 5" w:uiPriority="63"/>
-    <w:lsdException w:name="Medium Shading 2 Accent 5" w:uiPriority="64"/>
-    <w:lsdException w:name="Medium List 1 Accent 5" w:uiPriority="65"/>
-    <w:lsdException w:name="Medium List 2 Accent 5" w:uiPriority="66"/>
-    <w:lsdException w:name="Medium Grid 1 Accent 5" w:uiPriority="67"/>
-    <w:lsdException w:name="Medium Grid 2 Accent 5" w:uiPriority="68"/>
-    <w:lsdException w:name="Medium Grid 3 Accent 5" w:uiPriority="69"/>
-    <w:lsdException w:name="Dark List Accent 5" w:uiPriority="70"/>
-    <w:lsdException w:name="Colorful Shading Accent 5" w:uiPriority="71"/>
-    <w:lsdException w:name="Colorful List Accent 5" w:uiPriority="72"/>
-    <w:lsdException w:name="Colorful Grid Accent 5" w:uiPriority="73"/>
-    <w:lsdException w:name="Light Shading Accent 6" w:uiPriority="60"/>
-    <w:lsdException w:name="Light List Accent 6" w:uiPriority="61"/>
-    <w:lsdException w:name="Light Grid Accent 6" w:uiPriority="62"/>
-    <w:lsdException w:name="Medium Shading 1 Accent 6" w:uiPriority="63"/>
-    <w:lsdException w:name="Medium Shading 2 Accent 6" w:uiPriority="64"/>
-    <w:lsdException w:name="Medium List 1 Accent 6" w:uiPriority="65"/>
-    <w:lsdException w:name="Medium List 2 Accent 6" w:uiPriority="66"/>
-    <w:lsdException w:name="Medium Grid 1 Accent 6" w:uiPriority="67"/>
-    <w:lsdException w:name="Medium Grid 2 Accent 6" w:uiPriority="68"/>
-    <w:lsdException w:name="Medium Grid 3 Accent 6" w:uiPriority="69"/>
-    <w:lsdException w:name="Dark List Accent 6" w:uiPriority="70"/>
-    <w:lsdException w:name="Colorful Shading Accent 6" w:uiPriority="71"/>
-    <w:lsdException w:name="Colorful List Accent 6" w:uiPriority="72"/>
-    <w:lsdException w:name="Colorful Grid Accent 6" w:uiPriority="73"/>
-    <w:lsdException w:name="Subtle Emphasis" w:uiPriority="19" w:qFormat="1"/>
-    <w:lsdException w:name="Intense Emphasis" w:uiPriority="21" w:qFormat="1"/>
-    <w:lsdException w:name="Subtle Reference" w:uiPriority="31" w:qFormat="1"/>
-    <w:lsdException w:name="Intense Reference" w:uiPriority="32" w:qFormat="1"/>
-    <w:lsdException w:name="Book Title" w:uiPriority="33" w:qFormat="1"/>
-    <w:lsdException w:name="Bibliography" w:semiHidden="1" w:uiPriority="37" w:unhideWhenUsed="1"/>
-    <w:lsdException w:name="TOC Heading" w:semiHidden="1" w:uiPriority="39" w:unhideWhenUsed="1" w:qFormat="1"/>
-    <w:lsdException w:name="Plain Table 1" w:uiPriority="41"/>
-    <w:lsdException w:name="Plain Table 2" w:uiPriority="42"/>
-    <w:lsdException w:name="Plain Table 3" w:uiPriority="43"/>
-    <w:lsdException w:name="Plain Table 4" w:uiPriority="44"/>
-    <w:lsdException w:name="Plain Table 5" w:uiPriority="45"/>
-    <w:lsdException w:name="Grid Table Light" w:uiPriority="40"/>
-    <w:lsdException w:name="Grid Table 1 Light" w:uiPriority="46"/>
-    <w:lsdException w:name="Grid Table 2" w:uiPriority="47"/>
-    <w:lsdException w:name="Grid Table 3" w:uiPriority="48"/>
-    <w:lsdException w:name="Grid Table 4" w:uiPriority="49"/>
-    <w:lsdException w:name="Grid Table 5 Dark" w:uiPriority="50"/>
-    <w:lsdException w:name="Grid Table 6 Colorful" w:uiPriority="51"/>
-    <w:lsdException w:name="Grid Table 7 Colorful" w:uiPriority="52"/>
-    <w:lsdException w:name="Grid Table 1 Light Accent 1" w:uiPriority="46"/>
-    <w:lsdException w:name="Grid Table 2 Accent 1" w:uiPriority="47"/>
-    <w:lsdException w:name="Grid Table 3 Accent 1" w:uiPriority="48"/>
-    <w:lsdException w:name="Grid Table 4 Accent 1" w:uiPriority="49"/>
-    <w:lsdException w:name="Grid Table 5 Dark Accent 1" w:uiPriority="50"/>
-    <w:lsdException w:name="Grid Table 6 Colorful Accent 1" w:uiPriority="51"/>
-    <w:lsdException w:name="Grid Table 7 Colorful Accent 1" w:uiPriority="52"/>
-    <w:lsdException w:name="Grid Table 1 Light Accent 2" w:uiPriority="46"/>
-    <w:lsdException w:name="Grid Table 2 Accent 2" w:uiPriority="47"/>
-    <w:lsdException w:name="Grid Table 3 Accent 2" w:uiPriority="48"/>
-    <w:lsdException w:name="Grid Table 4 Accent 2" w:uiPriority="49"/>
-    <w:lsdException w:name="Grid Table 5 Dark Accent 2" w:uiPriority="50"/>
-    <w:lsdException w:name="Grid Table 6 Colorful Accent 2" w:uiPriority="51"/>
-    <w:lsdException w:name="Grid Table 7 Colorful Accent 2" w:uiPriority="52"/>
-    <w:lsdException w:name="Grid Table 1 Light Accent 3" w:uiPriority="46"/>
-    <w:lsdException w:name="Grid Table 2 Accent 3" w:uiPriority="47"/>
-    <w:lsdException w:name="Grid Table 3 Accent 3" w:uiPriority="48"/>
-    <w:lsdException w:name="Grid Table 4 Accent 3" w:uiPriority="49"/>
-    <w:lsdException w:name="Grid Table 5 Dark Accent 3" w:uiPriority="50"/>
-    <w:lsdException w:name="Grid Table 6 Colorful Accent 3" w:uiPriority="51"/>
-    <w:lsdException w:name="Grid Table 7 Colorful Accent 3" w:uiPriority="52"/>
-    <w:lsdException w:name="Grid Table 1 Light Accent 4" w:uiPriority="46"/>
-    <w:lsdException w:name="Grid Table 2 Accent 4" w:uiPriority="47"/>
-    <w:lsdException w:name="Grid Table 3 Accent 4" w:uiPriority="48"/>
-    <w:lsdException w:name="Grid Table 4 Accent 4" w:uiPriority="49"/>
-    <w:lsdException w:name="Grid Table 5 Dark Accent 4" w:uiPriority="50"/>
-    <w:lsdException w:name="Grid Table 6 Colorful Accent 4" w:uiPriority="51"/>
-    <w:lsdException w:name="Grid Table 7 Colorful Accent 4" w:uiPriority="52"/>
-    <w:lsdException w:name="Grid Table 1 Light Accent 5" w:uiPriority="46"/>
-    <w:lsdException w:name="Grid Table 2 Accent 5" w:uiPriority="47"/>
-    <w:lsdException w:name="Grid Table 3 Accent 5" w:uiPriority="48"/>
-    <w:lsdException w:name="Grid Table 4 Accent 5" w:uiPriority="49"/>
-    <w:lsdException w:name="Grid Table 5 Dark Accent 5" w:uiPriority="50"/>
-    <w:lsdException w:name="Grid Table 6 Colorful Accent 5" w:uiPriority="51"/>
-    <w:lsdException w:name="Grid Table 7 Colorful Accent 5" w:uiPriority="52"/>
-    <w:lsdException w:name="Grid Table 1 Light Accent 6" w:uiPriority="46"/>
-    <w:lsdException w:name="Grid Table 2 Accent 6" w:uiPriority="47"/>
-    <w:lsdException w:name="Grid Table 3 Accent 6" w:uiPriority="48"/>
-    <w:lsdException w:name="Grid Table 4 Accent 6" w:uiPriority="49"/>
-    <w:lsdException w:name="Grid Table 5 Dark Accent 6" w:uiPriority="50"/>
-    <w:lsdException w:name="Grid Table 6 Colorful Accent 6" w:uiPriority="51"/>
-    <w:lsdException w:name="Grid Table 7 Colorful Accent 6" w:uiPriority="52"/>
-    <w:lsdException w:name="List Table 1 Light" w:uiPriority="46"/>
-    <w:lsdException w:name="List Table 2" w:uiPriority="47"/>
-    <w:lsdException w:name="List Table 3" w:uiPriority="48"/>
-    <w:lsdException w:name="List Table 4" w:uiPriority="49"/>
-    <w:lsdException w:name="List Table 5 Dark" w:uiPriority="50"/>
-    <w:lsdException w:name="List Table 6 Colorful" w:uiPriority="51"/>
-    <w:lsdException w:name="List Table 7 Colorful" w:uiPriority="52"/>
-    <w:lsdException w:name="List Table 1 Light Accent 1" w:uiPriority="46"/>
-    <w:lsdException w:name="List Table 2 Accent 1" w:uiPriority="47"/>
-    <w:lsdException w:name="List Table 3 Accent 1" w:uiPriority="48"/>
-    <w:lsdException w:name="List Table 4 Accent 1" w:uiPriority="49"/>
-    <w:lsdException w:name="List Table 5 Dark Accent 1" w:uiPriority="50"/>
-    <w:lsdException w:name="List Table 6 Colorful Accent 1" w:uiPriority="51"/>
-    <w:lsdException w:name="List Table 7 Colorful Accent 1" w:uiPriority="52"/>
-    <w:lsdException w:name="List Table 1 Light Accent 2" w:uiPriority="46"/>
-    <w:lsdException w:name="List Table 2 Accent 2" w:uiPriority="47"/>
-    <w:lsdException w:name="List Table 3 Accent 2" w:uiPriority="48"/>
-    <w:lsdException w:name="List Table 4 Accent 2" w:uiPriority="49"/>
-    <w:lsdException w:name="List Table 5 Dark Accent 2" w:uiPriority="50"/>
-    <w:lsdException w:name="List Table 6 Colorful Accent 2" w:uiPriority="51"/>
-    <w:lsdException w:name="List Table 7 Colorful Accent 2" w:uiPriority="52"/>
-    <w:lsdException w:name="List Table 1 Light Accent 3" w:uiPriority="46"/>
-    <w:lsdException w:name="List Table 2 Accent 3" w:uiPriority="47"/>
-    <w:lsdException w:name="List Table 3 Accent 3" w:uiPriority="48"/>
-    <w:lsdException w:name="List Table 4 Accent 3" w:uiPriority="49"/>
-    <w:lsdException w:name="List Table 5 Dark Accent 3" w:uiPriority="50"/>
-    <w:lsdException w:name="List Table 6 Colorful Accent 3" w:uiPriority="51"/>
-    <w:lsdException w:name="List Table 7 Colorful Accent 3" w:uiPriority="52"/>
-    <w:lsdException w:name="List Table 1 Light Accent 4" w:uiPriority="46"/>
-    <w:lsdException w:name="List Table 2 Accent 4" w:uiPriority="47"/>
-    <w:lsdException w:name="List Table 3 Accent 4" w:uiPriority="48"/>
-    <w:lsdException w:name="List Table 4 Accent 4" w:uiPriority="49"/>
-    <w:lsdException w:name="List Table 5 Dark Accent 4" w:uiPriority="50"/>
-    <w:lsdException w:name="List Table 6 Colorful Accent 4" w:uiPriority="51"/>
-    <w:lsdException w:name="List Table 7 Colorful Accent 4" w:uiPriority="52"/>
-    <w:lsdException w:name="List Table 1 Light Accent 5" w:uiPriority="46"/>
-    <w:lsdException w:name="List Table 2 Accent 5" w:uiPriority="47"/>
-    <w:lsdException w:name="List Table 3 Accent 5" w:uiPriority="48"/>
-    <w:lsdException w:name="List Table 4 Accent 5" w:uiPriority="49"/>
-    <w:lsdException w:name="List Table 5 Dark Accent 5" w:uiPriority="50"/>
-    <w:lsdException w:name="List Table 6 Colorful Accent 5" w:uiPriority="51"/>
-    <w:lsdException w:name="List Table 7 Colorful Accent 5" w:uiPriority="52"/>
-    <w:lsdException w:name="List Table 1 Light Accent 6" w:uiPriority="46"/>
-    <w:lsdException w:name="List Table 2 Accent 6" w:uiPriority="47"/>
-    <w:lsdException w:name="List Table 3 Accent 6" w:uiPriority="48"/>
-    <w:lsdException w:name="List Table 4 Accent 6" w:uiPriority="49"/>
-    <w:lsdException w:name="List Table 5 Dark Accent 6" w:uiPriority="50"/>
-    <w:lsdException w:name="List Table 6 Colorful Accent 6" w:uiPriority="51"/>
-    <w:lsdException w:name="List Table 7 Colorful Accent 6" w:uiPriority="52"/>
+  <w:latentStyles w:defLockedState="0" w:defUIPriority="99" w:defSemiHidden="1" w:defUnhideWhenUsed="1" w:defQFormat="0" w:count="267">
+    <w:lsdException w:name="Normal" w:semiHidden="0" w:uiPriority="0" w:unhideWhenUsed="0" w:qFormat="1"/>
+    <w:lsdException w:name="heading 1" w:semiHidden="0" w:uiPriority="0" w:unhideWhenUsed="0" w:qFormat="1"/>
+    <w:lsdException w:name="heading 2" w:uiPriority="0" w:qFormat="1"/>
+    <w:lsdException w:name="heading 3" w:uiPriority="9" w:qFormat="1"/>
+    <w:lsdException w:name="heading 4" w:uiPriority="9" w:qFormat="1"/>
+    <w:lsdException w:name="heading 5" w:uiPriority="9" w:qFormat="1"/>
+    <w:lsdException w:name="heading 6" w:uiPriority="9" w:qFormat="1"/>
+    <w:lsdException w:name="heading 7" w:uiPriority="9" w:qFormat="1"/>
+    <w:lsdException w:name="heading 8" w:uiPriority="9" w:qFormat="1"/>
+    <w:lsdException w:name="heading 9" w:uiPriority="9" w:qFormat="1"/>
+    <w:lsdException w:name="toc 1" w:uiPriority="39" w:qFormat="1"/>
+    <w:lsdException w:name="toc 2" w:uiPriority="39" w:qFormat="1"/>
+    <w:lsdException w:name="toc 3" w:uiPriority="39" w:qFormat="1"/>
+    <w:lsdException w:name="toc 4" w:uiPriority="39"/>
+    <w:lsdException w:name="toc 5" w:uiPriority="39"/>
+    <w:lsdException w:name="toc 6" w:uiPriority="39"/>
+    <w:lsdException w:name="toc 7" w:uiPriority="39"/>
+    <w:lsdException w:name="toc 8" w:uiPriority="39"/>
+    <w:lsdException w:name="toc 9" w:uiPriority="39"/>
+    <w:lsdException w:name="caption" w:uiPriority="35" w:qFormat="1"/>
+    <w:lsdException w:name="Title" w:semiHidden="0" w:uiPriority="10" w:unhideWhenUsed="0" w:qFormat="1"/>
+    <w:lsdException w:name="Default Paragraph Font" w:uiPriority="1"/>
+    <w:lsdException w:name="Body Text" w:uiPriority="0"/>
+    <w:lsdException w:name="Subtitle" w:semiHidden="0" w:uiPriority="11" w:unhideWhenUsed="0" w:qFormat="1"/>
+    <w:lsdException w:name="Strong" w:semiHidden="0" w:uiPriority="22" w:unhideWhenUsed="0" w:qFormat="1"/>
+    <w:lsdException w:name="Emphasis" w:semiHidden="0" w:uiPriority="20" w:unhideWhenUsed="0" w:qFormat="1"/>
+    <w:lsdException w:name="Table Grid" w:semiHidden="0" w:uiPriority="59" w:unhideWhenUsed="0"/>
+    <w:lsdException w:name="Placeholder Text" w:unhideWhenUsed="0"/>
+    <w:lsdException w:name="No Spacing" w:semiHidden="0" w:uiPriority="1" w:unhideWhenUsed="0" w:qFormat="1"/>
+    <w:lsdException w:name="Light Shading" w:semiHidden="0" w:uiPriority="60" w:unhideWhenUsed="0"/>
+    <w:lsdException w:name="Light List" w:semiHidden="0" w:uiPriority="61" w:unhideWhenUsed="0"/>
+    <w:lsdException w:name="Light Grid" w:semiHidden="0" w:uiPriority="62" w:unhideWhenUsed="0"/>
+    <w:lsdException w:name="Medium Shading 1" w:semiHidden="0" w:uiPriority="63" w:unhideWhenUsed="0"/>
+    <w:lsdException w:name="Medium Shading 2" w:semiHidden="0" w:uiPriority="64" w:unhideWhenUsed="0"/>
+    <w:lsdException w:name="Medium List 1" w:semiHidden="0" w:uiPriority="65" w:unhideWhenUsed="0"/>
+    <w:lsdException w:name="Medium List 2" w:semiHidden="0" w:uiPriority="66" w:unhideWhenUsed="0"/>
+    <w:lsdException w:name="Medium Grid 1" w:semiHidden="0" w:uiPriority="67" w:unhideWhenUsed="0"/>
+    <w:lsdException w:name="Medium Grid 2" w:semiHidden="0" w:uiPriority="68" w:unhideWhenUsed="0"/>
+    <w:lsdException w:name="Medium Grid 3" w:semiHidden="0" w:uiPriority="69" w:unhideWhenUsed="0"/>
+    <w:lsdException w:name="Dark List" w:semiHidden="0" w:uiPriority="70" w:unhideWhenUsed="0"/>
+    <w:lsdException w:name="Colorful Shading" w:semiHidden="0" w:uiPriority="71" w:unhideWhenUsed="0"/>
+    <w:lsdException w:name="Colorful List" w:semiHidden="0" w:uiPriority="72" w:unhideWhenUsed="0"/>
+    <w:lsdException w:name="Colorful Grid" w:semiHidden="0" w:uiPriority="73" w:unhideWhenUsed="0"/>
+    <w:lsdException w:name="Light Shading Accent 1" w:semiHidden="0" w:uiPriority="60" w:unhideWhenUsed="0"/>
+    <w:lsdException w:name="Light List Accent 1" w:semiHidden="0" w:uiPriority="61" w:unhideWhenUsed="0"/>
+    <w:lsdException w:name="Light Grid Accent 1" w:semiHidden="0" w:uiPriority="62" w:unhideWhenUsed="0"/>
+    <w:lsdException w:name="Medium Shading 1 Accent 1" w:semiHidden="0" w:uiPriority="63" w:unhideWhenUsed="0"/>
+    <w:lsdException w:name="Medium Shading 2 Accent 1" w:semiHidden="0" w:uiPriority="64" w:unhideWhenUsed="0"/>
+    <w:lsdException w:name="Medium List 1 Accent 1" w:semiHidden="0" w:uiPriority="65" w:unhideWhenUsed="0"/>
+    <w:lsdException w:name="Revision" w:unhideWhenUsed="0"/>
+    <w:lsdException w:name="List Paragraph" w:semiHidden="0" w:uiPriority="34" w:unhideWhenUsed="0" w:qFormat="1"/>
+    <w:lsdException w:name="Quote" w:semiHidden="0" w:uiPriority="29" w:unhideWhenUsed="0" w:qFormat="1"/>
+    <w:lsdException w:name="Intense Quote" w:semiHidden="0" w:uiPriority="30" w:unhideWhenUsed="0" w:qFormat="1"/>
+    <w:lsdException w:name="Medium List 2 Accent 1" w:semiHidden="0" w:uiPriority="66" w:unhideWhenUsed="0"/>
+    <w:lsdException w:name="Medium Grid 1 Accent 1" w:semiHidden="0" w:uiPriority="67" w:unhideWhenUsed="0"/>
+    <w:lsdException w:name="Medium Grid 2 Accent 1" w:semiHidden="0" w:uiPriority="68" w:unhideWhenUsed="0"/>
+    <w:lsdException w:name="Medium Grid 3 Accent 1" w:semiHidden="0" w:uiPriority="69" w:unhideWhenUsed="0"/>
+    <w:lsdException w:name="Dark List Accent 1" w:semiHidden="0" w:uiPriority="70" w:unhideWhenUsed="0"/>
+    <w:lsdException w:name="Colorful Shading Accent 1" w:semiHidden="0" w:uiPriority="71" w:unhideWhenUsed="0"/>
+    <w:lsdException w:name="Colorful List Accent 1" w:semiHidden="0" w:uiPriority="72" w:unhideWhenUsed="0"/>
+    <w:lsdException w:name="Colorful Grid Accent 1" w:semiHidden="0" w:uiPriority="73" w:unhideWhenUsed="0"/>
+    <w:lsdException w:name="Light Shading Accent 2" w:semiHidden="0" w:uiPriority="60" w:unhideWhenUsed="0"/>
+    <w:lsdException w:name="Light List Accent 2" w:semiHidden="0" w:uiPriority="61" w:unhideWhenUsed="0"/>
+    <w:lsdException w:name="Light Grid Accent 2" w:semiHidden="0" w:uiPriority="62" w:unhideWhenUsed="0"/>
+    <w:lsdException w:name="Medium Shading 1 Accent 2" w:semiHidden="0" w:uiPriority="63" w:unhideWhenUsed="0"/>
+    <w:lsdException w:name="Medium Shading 2 Accent 2" w:semiHidden="0" w:uiPriority="64" w:unhideWhenUsed="0"/>
+    <w:lsdException w:name="Medium List 1 Accent 2" w:semiHidden="0" w:uiPriority="65" w:unhideWhenUsed="0"/>
+    <w:lsdException w:name="Medium List 2 Accent 2" w:semiHidden="0" w:uiPriority="66" w:unhideWhenUsed="0"/>
+    <w:lsdException w:name="Medium Grid 1 Accent 2" w:semiHidden="0" w:uiPriority="67" w:unhideWhenUsed="0"/>
+    <w:lsdException w:name="Medium Grid 2 Accent 2" w:semiHidden="0" w:uiPriority="68" w:unhideWhenUsed="0"/>
+    <w:lsdException w:name="Medium Grid 3 Accent 2" w:semiHidden="0" w:uiPriority="69" w:unhideWhenUsed="0"/>
+    <w:lsdException w:name="Dark List Accent 2" w:semiHidden="0" w:uiPriority="70" w:unhideWhenUsed="0"/>
+    <w:lsdException w:name="Colorful Shading Accent 2" w:semiHidden="0" w:uiPriority="71" w:unhideWhenUsed="0"/>
+    <w:lsdException w:name="Colorful List Accent 2" w:semiHidden="0" w:uiPriority="72" w:unhideWhenUsed="0"/>
+    <w:lsdException w:name="Colorful Grid Accent 2" w:semiHidden="0" w:uiPriority="73" w:unhideWhenUsed="0"/>
+    <w:lsdException w:name="Light Shading Accent 3" w:semiHidden="0" w:uiPriority="60" w:unhideWhenUsed="0"/>
+    <w:lsdException w:name="Light List Accent 3" w:semiHidden="0" w:uiPriority="61" w:unhideWhenUsed="0"/>
+    <w:lsdException w:name="Light Grid Accent 3" w:semiHidden="0" w:uiPriority="62" w:unhideWhenUsed="0"/>
+    <w:lsdException w:name="Medium Shading 1 Accent 3" w:semiHidden="0" w:uiPriority="63" w:unhideWhenUsed="0"/>
+    <w:lsdException w:name="Medium Shading 2 Accent 3" w:semiHidden="0" w:uiPriority="64" w:unhideWhenUsed="0"/>
+    <w:lsdException w:name="Medium List 1 Accent 3" w:semiHidden="0" w:uiPriority="65" w:unhideWhenUsed="0"/>
+    <w:lsdException w:name="Medium List 2 Accent 3" w:semiHidden="0" w:uiPriority="66" w:unhideWhenUsed="0"/>
+    <w:lsdException w:name="Medium Grid 1 Accent 3" w:semiHidden="0" w:uiPriority="67" w:unhideWhenUsed="0"/>
+    <w:lsdException w:name="Medium Grid 2 Accent 3" w:semiHidden="0" w:uiPriority="68" w:unhideWhenUsed="0"/>
+    <w:lsdException w:name="Medium Grid 3 Accent 3" w:semiHidden="0" w:uiPriority="69" w:unhideWhenUsed="0"/>
+    <w:lsdException w:name="Dark List Accent 3" w:semiHidden="0" w:uiPriority="70" w:unhideWhenUsed="0"/>
+    <w:lsdException w:name="Colorful Shading Accent 3" w:semiHidden="0" w:uiPriority="71" w:unhideWhenUsed="0"/>
+    <w:lsdException w:name="Colorful List Accent 3" w:semiHidden="0" w:uiPriority="72" w:unhideWhenUsed="0"/>
+    <w:lsdException w:name="Colorful Grid Accent 3" w:semiHidden="0" w:uiPriority="73" w:unhideWhenUsed="0"/>
+    <w:lsdException w:name="Light Shading Accent 4" w:semiHidden="0" w:uiPriority="60" w:unhideWhenUsed="0"/>
+    <w:lsdException w:name="Light List Accent 4" w:semiHidden="0" w:uiPriority="61" w:unhideWhenUsed="0"/>
+    <w:lsdException w:name="Light Grid Accent 4" w:semiHidden="0" w:uiPriority="62" w:unhideWhenUsed="0"/>
+    <w:lsdException w:name="Medium Shading 1 Accent 4" w:semiHidden="0" w:uiPriority="63" w:unhideWhenUsed="0"/>
+    <w:lsdException w:name="Medium Shading 2 Accent 4" w:semiHidden="0" w:uiPriority="64" w:unhideWhenUsed="0"/>
+    <w:lsdException w:name="Medium List 1 Accent 4" w:semiHidden="0" w:uiPriority="65" w:unhideWhenUsed="0"/>
+    <w:lsdException w:name="Medium List 2 Accent 4" w:semiHidden="0" w:uiPriority="66" w:unhideWhenUsed="0"/>
+    <w:lsdException w:name="Medium Grid 1 Accent 4" w:semiHidden="0" w:uiPriority="67" w:unhideWhenUsed="0"/>
+    <w:lsdException w:name="Medium Grid 2 Accent 4" w:semiHidden="0" w:uiPriority="68" w:unhideWhenUsed="0"/>
+    <w:lsdException w:name="Medium Grid 3 Accent 4" w:semiHidden="0" w:uiPriority="69" w:unhideWhenUsed="0"/>
+    <w:lsdException w:name="Dark List Accent 4" w:semiHidden="0" w:uiPriority="70" w:unhideWhenUsed="0"/>
+    <w:lsdException w:name="Colorful Shading Accent 4" w:semiHidden="0" w:uiPriority="71" w:unhideWhenUsed="0"/>
+    <w:lsdException w:name="Colorful List Accent 4" w:semiHidden="0" w:uiPriority="72" w:unhideWhenUsed="0"/>
+    <w:lsdException w:name="Colorful Grid Accent 4" w:semiHidden="0" w:uiPriority="73" w:unhideWhenUsed="0"/>
+    <w:lsdException w:name="Light Shading Accent 5" w:semiHidden="0" w:uiPriority="60" w:unhideWhenUsed="0"/>
+    <w:lsdException w:name="Light List Accent 5" w:semiHidden="0" w:uiPriority="61" w:unhideWhenUsed="0"/>
+    <w:lsdException w:name="Light Grid Accent 5" w:semiHidden="0" w:uiPriority="62" w:unhideWhenUsed="0"/>
+    <w:lsdException w:name="Medium Shading 1 Accent 5" w:semiHidden="0" w:uiPriority="63" w:unhideWhenUsed="0"/>
+    <w:lsdException w:name="Medium Shading 2 Accent 5" w:semiHidden="0" w:uiPriority="64" w:unhideWhenUsed="0"/>
+    <w:lsdException w:name="Medium List 1 Accent 5" w:semiHidden="0" w:uiPriority="65" w:unhideWhenUsed="0"/>
+    <w:lsdException w:name="Medium List 2 Accent 5" w:semiHidden="0" w:uiPriority="66" w:unhideWhenUsed="0"/>
+    <w:lsdException w:name="Medium Grid 1 Accent 5" w:semiHidden="0" w:uiPriority="67" w:unhideWhenUsed="0"/>
+    <w:lsdException w:name="Medium Grid 2 Accent 5" w:semiHidden="0" w:uiPriority="68" w:unhideWhenUsed="0"/>
+    <w:lsdException w:name="Medium Grid 3 Accent 5" w:semiHidden="0" w:uiPriority="69" w:unhideWhenUsed="0"/>
+    <w:lsdException w:name="Dark List Accent 5" w:semiHidden="0" w:uiPriority="70" w:unhideWhenUsed="0"/>
+    <w:lsdException w:name="Colorful Shading Accent 5" w:semiHidden="0" w:uiPriority="71" w:unhideWhenUsed="0"/>
+    <w:lsdException w:name="Colorful List Accent 5" w:semiHidden="0" w:uiPriority="72" w:unhideWhenUsed="0"/>
+    <w:lsdException w:name="Colorful Grid Accent 5" w:semiHidden="0" w:uiPriority="73" w:unhideWhenUsed="0"/>
+    <w:lsdException w:name="Light Shading Accent 6" w:semiHidden="0" w:uiPriority="60" w:unhideWhenUsed="0"/>
+    <w:lsdException w:name="Light List Accent 6" w:semiHidden="0" w:uiPriority="61" w:unhideWhenUsed="0"/>
+    <w:lsdException w:name="Light Grid Accent 6" w:semiHidden="0" w:uiPriority="62" w:unhideWhenUsed="0"/>
+    <w:lsdException w:name="Medium Shading 1 Accent 6" w:semiHidden="0" w:uiPriority="63" w:unhideWhenUsed="0"/>
+    <w:lsdException w:name="Medium Shading 2 Accent 6" w:semiHidden="0" w:uiPriority="64" w:unhideWhenUsed="0"/>
+    <w:lsdException w:name="Medium List 1 Accent 6" w:semiHidden="0" w:uiPriority="65" w:unhideWhenUsed="0"/>
+    <w:lsdException w:name="Medium List 2 Accent 6" w:semiHidden="0" w:uiPriority="66" w:unhideWhenUsed="0"/>
+    <w:lsdException w:name="Medium Grid 1 Accent 6" w:semiHidden="0" w:uiPriority="67" w:unhideWhenUsed="0"/>
+    <w:lsdException w:name="Medium Grid 2 Accent 6" w:semiHidden="0" w:uiPriority="68" w:unhideWhenUsed="0"/>
+    <w:lsdException w:name="Medium Grid 3 Accent 6" w:semiHidden="0" w:uiPriority="69" w:unhideWhenUsed="0"/>
+    <w:lsdException w:name="Dark List Accent 6" w:semiHidden="0" w:uiPriority="70" w:unhideWhenUsed="0"/>
+    <w:lsdException w:name="Colorful Shading Accent 6" w:semiHidden="0" w:uiPriority="71" w:unhideWhenUsed="0"/>
+    <w:lsdException w:name="Colorful List Accent 6" w:semiHidden="0" w:uiPriority="72" w:unhideWhenUsed="0"/>
+    <w:lsdException w:name="Colorful Grid Accent 6" w:semiHidden="0" w:uiPriority="73" w:unhideWhenUsed="0"/>
+    <w:lsdException w:name="Subtle Emphasis" w:semiHidden="0" w:uiPriority="19" w:unhideWhenUsed="0" w:qFormat="1"/>
+    <w:lsdException w:name="Intense Emphasis" w:semiHidden="0" w:uiPriority="21" w:unhideWhenUsed="0" w:qFormat="1"/>
+    <w:lsdException w:name="Subtle Reference" w:semiHidden="0" w:uiPriority="31" w:unhideWhenUsed="0" w:qFormat="1"/>
+    <w:lsdException w:name="Intense Reference" w:semiHidden="0" w:uiPriority="32" w:unhideWhenUsed="0" w:qFormat="1"/>
+    <w:lsdException w:name="Book Title" w:semiHidden="0" w:uiPriority="33" w:unhideWhenUsed="0" w:qFormat="1"/>
+    <w:lsdException w:name="Bibliography" w:uiPriority="37"/>
+    <w:lsdException w:name="TOC Heading" w:uiPriority="39" w:qFormat="1"/>
   </w:latentStyles>
   <w:style w:type="paragraph" w:default="1" w:styleId="Normal">
     <w:name w:val="Normal"/>
@@ -5706,6 +4824,7 @@
     <w:uiPriority w:val="99"/>
     <w:semiHidden/>
     <w:unhideWhenUsed/>
+    <w:qFormat/>
     <w:tblPr>
       <w:tblInd w:w="0" w:type="dxa"/>
       <w:tblCellMar>
@@ -6087,8 +5206,8 @@
       <w:u w:val="single"/>
     </w:rPr>
   </w:style>
-  <w:style w:type="paragraph" w:customStyle="1" w:styleId="TtulodeTDC">
-    <w:name w:val="Título de TDC"/>
+  <w:style w:type="paragraph" w:customStyle="1" w:styleId="TtulodeTDC1">
+    <w:name w:val="Título de TDC1"/>
     <w:basedOn w:val="Ttulo1"/>
     <w:next w:val="Normal"/>
     <w:autoRedefine/>
@@ -6401,7 +5520,7 @@
     </a:clrScheme>
     <a:fontScheme name="Office">
       <a:majorFont>
-        <a:latin typeface="Calibri Light" panose="020F0302020204030204"/>
+        <a:latin typeface="Calibri Light"/>
         <a:ea typeface=""/>
         <a:cs typeface=""/>
         <a:font script="Jpan" typeface="游ゴシック Light"/>
@@ -6453,7 +5572,7 @@
         <a:font script="Tfng" typeface="Ebrima"/>
       </a:majorFont>
       <a:minorFont>
-        <a:latin typeface="Calibri" panose="020F0502020204030204"/>
+        <a:latin typeface="Calibri"/>
         <a:ea typeface=""/>
         <a:cs typeface=""/>
         <a:font script="Jpan" typeface="游明朝"/>
@@ -6647,7 +5766,7 @@
   <a:extraClrSchemeLst/>
   <a:extLst>
     <a:ext uri="{05A4C25C-085E-4340-85A3-A5531E510DB2}">
-      <thm15:themeFamily xmlns:thm15="http://schemas.microsoft.com/office/thememl/2012/main" name="Office Theme" id="{62F939B6-93AF-4DB8-9C6B-D6C7DFDC589F}" vid="{4A3C46E8-61CC-4603-A589-7422A47A8E4A}"/>
+      <thm15:themeFamily xmlns:thm15="http://schemas.microsoft.com/office/thememl/2012/main" xmlns="" name="Office Theme" id="{62F939B6-93AF-4DB8-9C6B-D6C7DFDC589F}" vid="{4A3C46E8-61CC-4603-A589-7422A47A8E4A}"/>
     </a:ext>
   </a:extLst>
 </a:theme>

</xml_diff>